<commit_message>
transferred to 64 bit
</commit_message>
<xml_diff>
--- a/Measurement Database column data.docx
+++ b/Measurement Database column data.docx
@@ -4,27 +4,715 @@
   <w:body>
     <w:p>
       <w:r>
-        <w:t xml:space="preserve">Measurement </w:t>
-      </w:r>
-      <w:r>
-        <w:t>data table</w:t>
-      </w:r>
-    </w:p>
-    <w:p>
-      <w:pPr>
-        <w:pStyle w:val="ListParagraph"/>
-        <w:numPr>
-          <w:ilvl w:val="0"/>
-          <w:numId w:val="1"/>
-        </w:numPr>
-      </w:pPr>
-      <w:r>
-        <w:t>Date</w:t>
-      </w:r>
+        <w:t xml:space="preserve"> Measurement </w:t>
+      </w:r>
+      <w:r>
+        <w:t>setup</w:t>
+      </w:r>
+      <w:r>
+        <w:t xml:space="preserve"> table</w:t>
+      </w:r>
+    </w:p>
+    <w:p>
+      <w:pPr>
+        <w:pStyle w:val="ListParagraph"/>
+        <w:numPr>
+          <w:ilvl w:val="0"/>
+          <w:numId w:val="2"/>
+        </w:numPr>
+      </w:pPr>
+      <w:r>
+        <w:t>Measurement no.</w:t>
+      </w:r>
+    </w:p>
+    <w:p>
+      <w:pPr>
+        <w:pStyle w:val="ListParagraph"/>
+        <w:numPr>
+          <w:ilvl w:val="0"/>
+          <w:numId w:val="2"/>
+        </w:numPr>
+      </w:pPr>
+      <w:r>
+        <w:t>User name</w:t>
+      </w:r>
+    </w:p>
+    <w:p>
+      <w:pPr>
+        <w:pStyle w:val="ListParagraph"/>
+        <w:numPr>
+          <w:ilvl w:val="0"/>
+          <w:numId w:val="2"/>
+        </w:numPr>
+      </w:pPr>
+      <w:r>
+        <w:t>Measurement type</w:t>
+      </w:r>
+    </w:p>
+    <w:p>
+      <w:pPr>
+        <w:pStyle w:val="ListParagraph"/>
+        <w:numPr>
+          <w:ilvl w:val="0"/>
+          <w:numId w:val="2"/>
+        </w:numPr>
+      </w:pPr>
+      <w:r>
+        <w:t>Start date/time</w:t>
+      </w:r>
+    </w:p>
+    <w:p>
+      <w:pPr>
+        <w:pStyle w:val="ListParagraph"/>
+        <w:numPr>
+          <w:ilvl w:val="0"/>
+          <w:numId w:val="2"/>
+        </w:numPr>
+      </w:pPr>
+      <w:r>
+        <w:t>Objective type</w:t>
+      </w:r>
+    </w:p>
+    <w:p>
+      <w:pPr>
+        <w:pStyle w:val="ListParagraph"/>
+        <w:numPr>
+          <w:ilvl w:val="0"/>
+          <w:numId w:val="2"/>
+        </w:numPr>
+      </w:pPr>
+      <w:r>
+        <w:t>Rotation angle of camera relative to stage</w:t>
+      </w:r>
+    </w:p>
+    <w:p>
+      <w:pPr>
+        <w:pStyle w:val="ListParagraph"/>
+        <w:numPr>
+          <w:ilvl w:val="0"/>
+          <w:numId w:val="2"/>
+        </w:numPr>
+      </w:pPr>
+      <w:r>
+        <w:t>Horiba measurement parameters (i.e. accumulation, exposure time)</w:t>
+      </w:r>
+    </w:p>
+    <w:p>
+      <w:pPr>
+        <w:pStyle w:val="ListParagraph"/>
+        <w:numPr>
+          <w:ilvl w:val="0"/>
+          <w:numId w:val="2"/>
+        </w:numPr>
+      </w:pPr>
+      <w:r>
+        <w:t>Image from Microscope</w:t>
+      </w:r>
+    </w:p>
+    <w:p>
+      <w:pPr>
+        <w:pStyle w:val="ListParagraph"/>
+        <w:numPr>
+          <w:ilvl w:val="0"/>
+          <w:numId w:val="2"/>
+        </w:numPr>
+      </w:pPr>
+      <w:r>
+        <w:t>Number of measurement points</w:t>
+      </w:r>
+    </w:p>
+    <w:p>
+      <w:pPr>
+        <w:pStyle w:val="ListParagraph"/>
+        <w:numPr>
+          <w:ilvl w:val="0"/>
+          <w:numId w:val="2"/>
+        </w:numPr>
+      </w:pPr>
+      <w:r>
+        <w:t>X axis array</w:t>
+      </w:r>
+    </w:p>
+    <w:p>
+      <w:pPr>
+        <w:pStyle w:val="ListParagraph"/>
+        <w:numPr>
+          <w:ilvl w:val="0"/>
+          <w:numId w:val="2"/>
+        </w:numPr>
+      </w:pPr>
+      <w:r>
+        <w:t>Comments</w:t>
+      </w:r>
+    </w:p>
+    <w:p>
+      <w:pPr>
+        <w:pStyle w:val="ListParagraph"/>
+        <w:numPr>
+          <w:ilvl w:val="0"/>
+          <w:numId w:val="2"/>
+        </w:numPr>
+      </w:pPr>
+      <w:r>
+        <w:t>#</w:t>
+      </w:r>
+      <w:proofErr w:type="spellStart"/>
+      <w:r>
+        <w:t>Acq</w:t>
+      </w:r>
+      <w:proofErr w:type="spellEnd"/>
+      <w:r>
+        <w:t>. time (s)=</w:t>
+      </w:r>
+      <w:r>
+        <w:tab/>
+        <w:t>1</w:t>
+      </w:r>
+    </w:p>
+    <w:p>
+      <w:pPr>
+        <w:pStyle w:val="ListParagraph"/>
+        <w:numPr>
+          <w:ilvl w:val="0"/>
+          <w:numId w:val="2"/>
+        </w:numPr>
+      </w:pPr>
+      <w:r>
+        <w:t>#Accumulations=</w:t>
+      </w:r>
+      <w:r>
+        <w:tab/>
+        <w:t>2</w:t>
+      </w:r>
+    </w:p>
+    <w:p>
+      <w:pPr>
+        <w:pStyle w:val="ListParagraph"/>
+        <w:numPr>
+          <w:ilvl w:val="0"/>
+          <w:numId w:val="2"/>
+        </w:numPr>
+      </w:pPr>
+      <w:r>
+        <w:t xml:space="preserve">#Range </w:t>
+      </w:r>
+      <w:r>
+        <w:t>start</w:t>
+      </w:r>
+    </w:p>
+    <w:p>
+      <w:pPr>
+        <w:pStyle w:val="ListParagraph"/>
+        <w:numPr>
+          <w:ilvl w:val="0"/>
+          <w:numId w:val="2"/>
+        </w:numPr>
+      </w:pPr>
+      <w:r>
+        <w:t>Range finish</w:t>
+      </w:r>
+    </w:p>
+    <w:p>
+      <w:pPr>
+        <w:pStyle w:val="ListParagraph"/>
+        <w:numPr>
+          <w:ilvl w:val="0"/>
+          <w:numId w:val="2"/>
+        </w:numPr>
+      </w:pPr>
+      <w:r>
+        <w:t>Range Units</w:t>
+      </w:r>
+    </w:p>
+    <w:p>
+      <w:pPr>
+        <w:pStyle w:val="ListParagraph"/>
+        <w:numPr>
+          <w:ilvl w:val="0"/>
+          <w:numId w:val="2"/>
+        </w:numPr>
+      </w:pPr>
+      <w:r>
+        <w:t>#Windows=</w:t>
+      </w:r>
+      <w:r>
+        <w:tab/>
+        <w:t>3</w:t>
+      </w:r>
+    </w:p>
+    <w:p>
+      <w:pPr>
+        <w:pStyle w:val="ListParagraph"/>
+        <w:numPr>
+          <w:ilvl w:val="0"/>
+          <w:numId w:val="2"/>
+        </w:numPr>
+      </w:pPr>
+      <w:r>
+        <w:t>#Autofocus=</w:t>
+      </w:r>
+      <w:r>
+        <w:tab/>
+        <w:t>Off</w:t>
+      </w:r>
+    </w:p>
+    <w:p>
+      <w:pPr>
+        <w:pStyle w:val="ListParagraph"/>
+        <w:numPr>
+          <w:ilvl w:val="0"/>
+          <w:numId w:val="2"/>
+        </w:numPr>
+      </w:pPr>
+      <w:r>
+        <w:t>#</w:t>
+      </w:r>
+      <w:proofErr w:type="spellStart"/>
+      <w:r>
+        <w:t>AutoExposure</w:t>
+      </w:r>
+      <w:proofErr w:type="spellEnd"/>
+      <w:r>
+        <w:t>=</w:t>
+      </w:r>
+      <w:r>
+        <w:tab/>
+        <w:t>Off</w:t>
+      </w:r>
+    </w:p>
+    <w:p>
+      <w:pPr>
+        <w:pStyle w:val="ListParagraph"/>
+        <w:numPr>
+          <w:ilvl w:val="0"/>
+          <w:numId w:val="2"/>
+        </w:numPr>
+      </w:pPr>
+      <w:r>
+        <w:t>#Spike filter=</w:t>
+      </w:r>
+      <w:r>
+        <w:tab/>
+        <w:t xml:space="preserve">Multiple </w:t>
+      </w:r>
+      <w:proofErr w:type="spellStart"/>
+      <w:r>
+        <w:t>accum</w:t>
+      </w:r>
+      <w:proofErr w:type="spellEnd"/>
+      <w:r>
+        <w:t>.</w:t>
+      </w:r>
+    </w:p>
+    <w:p>
+      <w:pPr>
+        <w:pStyle w:val="ListParagraph"/>
+        <w:numPr>
+          <w:ilvl w:val="0"/>
+          <w:numId w:val="2"/>
+        </w:numPr>
+      </w:pPr>
+      <w:r>
+        <w:t>#Delay time (s)=</w:t>
+      </w:r>
+      <w:r>
+        <w:tab/>
+        <w:t>0</w:t>
+      </w:r>
+    </w:p>
+    <w:p>
+      <w:pPr>
+        <w:pStyle w:val="ListParagraph"/>
+        <w:numPr>
+          <w:ilvl w:val="0"/>
+          <w:numId w:val="2"/>
+        </w:numPr>
+      </w:pPr>
+      <w:r>
+        <w:t>#Binning=</w:t>
+      </w:r>
+      <w:r>
+        <w:tab/>
+        <w:t>1</w:t>
+      </w:r>
+    </w:p>
+    <w:p>
+      <w:pPr>
+        <w:pStyle w:val="ListParagraph"/>
+        <w:numPr>
+          <w:ilvl w:val="0"/>
+          <w:numId w:val="2"/>
+        </w:numPr>
+      </w:pPr>
+      <w:r>
+        <w:t>#Readout mode=</w:t>
+      </w:r>
+      <w:r>
+        <w:tab/>
+        <w:t>Signal</w:t>
+      </w:r>
+    </w:p>
+    <w:p>
+      <w:pPr>
+        <w:pStyle w:val="ListParagraph"/>
+        <w:numPr>
+          <w:ilvl w:val="0"/>
+          <w:numId w:val="2"/>
+        </w:numPr>
+      </w:pPr>
+      <w:r>
+        <w:t>#</w:t>
+      </w:r>
+      <w:proofErr w:type="spellStart"/>
+      <w:r>
+        <w:t>DeNoise</w:t>
+      </w:r>
+      <w:proofErr w:type="spellEnd"/>
+      <w:r>
+        <w:t>=</w:t>
+      </w:r>
+      <w:r>
+        <w:tab/>
+        <w:t>Off</w:t>
+      </w:r>
+    </w:p>
+    <w:p>
+      <w:pPr>
+        <w:pStyle w:val="ListParagraph"/>
+        <w:numPr>
+          <w:ilvl w:val="0"/>
+          <w:numId w:val="2"/>
+        </w:numPr>
+      </w:pPr>
+      <w:r>
+        <w:t>#ICS correction=</w:t>
+      </w:r>
+      <w:r>
+        <w:tab/>
+        <w:t>Off</w:t>
+      </w:r>
+    </w:p>
+    <w:p>
+      <w:pPr>
+        <w:pStyle w:val="ListParagraph"/>
+        <w:numPr>
+          <w:ilvl w:val="0"/>
+          <w:numId w:val="2"/>
+        </w:numPr>
+      </w:pPr>
+      <w:r>
+        <w:t>#Dark correction=</w:t>
+      </w:r>
+      <w:r>
+        <w:tab/>
+        <w:t>Off</w:t>
+      </w:r>
+    </w:p>
+    <w:p>
+      <w:pPr>
+        <w:pStyle w:val="ListParagraph"/>
+        <w:numPr>
+          <w:ilvl w:val="0"/>
+          <w:numId w:val="2"/>
+        </w:numPr>
+      </w:pPr>
+      <w:r>
+        <w:t>#Inst. Process=</w:t>
+      </w:r>
+      <w:r>
+        <w:tab/>
+        <w:t>Off</w:t>
+      </w:r>
+    </w:p>
+    <w:p>
+      <w:pPr>
+        <w:pStyle w:val="ListParagraph"/>
+        <w:numPr>
+          <w:ilvl w:val="0"/>
+          <w:numId w:val="2"/>
+        </w:numPr>
+      </w:pPr>
+      <w:r>
+        <w:t>#Instrument=</w:t>
+      </w:r>
+      <w:r>
+        <w:tab/>
+        <w:t>FHR</w:t>
+      </w:r>
+    </w:p>
+    <w:p>
+      <w:pPr>
+        <w:pStyle w:val="ListParagraph"/>
+        <w:numPr>
+          <w:ilvl w:val="0"/>
+          <w:numId w:val="2"/>
+        </w:numPr>
+      </w:pPr>
+      <w:r>
+        <w:t>#Detector=</w:t>
+      </w:r>
+      <w:r>
+        <w:tab/>
+        <w:t>Synapse</w:t>
+      </w:r>
+    </w:p>
+    <w:p>
+      <w:pPr>
+        <w:pStyle w:val="ListParagraph"/>
+        <w:numPr>
+          <w:ilvl w:val="0"/>
+          <w:numId w:val="2"/>
+        </w:numPr>
+      </w:pPr>
+      <w:r>
+        <w:t>#Grating=</w:t>
+      </w:r>
+      <w:r>
+        <w:tab/>
+        <w:t>600 gr/mm</w:t>
+      </w:r>
+    </w:p>
+    <w:p>
+      <w:pPr>
+        <w:pStyle w:val="ListParagraph"/>
+        <w:numPr>
+          <w:ilvl w:val="0"/>
+          <w:numId w:val="2"/>
+        </w:numPr>
+      </w:pPr>
+      <w:r>
+        <w:t>Grating Units</w:t>
+      </w:r>
+    </w:p>
+    <w:p>
+      <w:pPr>
+        <w:pStyle w:val="ListParagraph"/>
+        <w:numPr>
+          <w:ilvl w:val="0"/>
+          <w:numId w:val="2"/>
+        </w:numPr>
+      </w:pPr>
+      <w:r>
+        <w:t>#Laser=</w:t>
+      </w:r>
+      <w:r>
+        <w:tab/>
+      </w:r>
+      <w:proofErr w:type="spellStart"/>
+      <w:r>
+        <w:t>HeNe</w:t>
+      </w:r>
+      <w:proofErr w:type="spellEnd"/>
+    </w:p>
+    <w:p>
+      <w:pPr>
+        <w:pStyle w:val="ListParagraph"/>
+        <w:numPr>
+          <w:ilvl w:val="0"/>
+          <w:numId w:val="2"/>
+        </w:numPr>
+      </w:pPr>
+      <w:r>
+        <w:t>#Front entrance slit</w:t>
+      </w:r>
+      <w:r>
+        <w:tab/>
+        <w:t>2000</w:t>
+      </w:r>
+    </w:p>
+    <w:p>
+      <w:pPr>
+        <w:pStyle w:val="ListParagraph"/>
+        <w:numPr>
+          <w:ilvl w:val="0"/>
+          <w:numId w:val="2"/>
+        </w:numPr>
+      </w:pPr>
+      <w:r>
+        <w:t>Front entrance slit units µm</w:t>
+      </w:r>
+    </w:p>
+    <w:p>
+      <w:pPr>
+        <w:pStyle w:val="ListParagraph"/>
+        <w:numPr>
+          <w:ilvl w:val="0"/>
+          <w:numId w:val="2"/>
+        </w:numPr>
+      </w:pPr>
+      <w:r>
+        <w:t>#Exit mirror=</w:t>
+      </w:r>
+      <w:r>
+        <w:tab/>
+        <w:t>Side</w:t>
+      </w:r>
+    </w:p>
+    <w:p>
+      <w:pPr>
+        <w:pStyle w:val="ListParagraph"/>
+        <w:numPr>
+          <w:ilvl w:val="0"/>
+          <w:numId w:val="2"/>
+        </w:numPr>
+      </w:pPr>
+      <w:r>
+        <w:t>#Project=</w:t>
+      </w:r>
+      <w:r>
+        <w:tab/>
+        <w:t>A</w:t>
+      </w:r>
+    </w:p>
+    <w:p>
+      <w:pPr>
+        <w:pStyle w:val="ListParagraph"/>
+        <w:numPr>
+          <w:ilvl w:val="0"/>
+          <w:numId w:val="2"/>
+        </w:numPr>
+      </w:pPr>
+      <w:r>
+        <w:t>#Sample=</w:t>
+      </w:r>
+      <w:r>
+        <w:tab/>
+        <w:t>B</w:t>
+      </w:r>
+    </w:p>
+    <w:p>
+      <w:pPr>
+        <w:pStyle w:val="ListParagraph"/>
+        <w:numPr>
+          <w:ilvl w:val="0"/>
+          <w:numId w:val="2"/>
+        </w:numPr>
+      </w:pPr>
+      <w:r>
+        <w:t>#Site=</w:t>
+      </w:r>
+      <w:r>
+        <w:tab/>
+        <w:t>C</w:t>
+      </w:r>
+    </w:p>
+    <w:p>
+      <w:pPr>
+        <w:pStyle w:val="ListParagraph"/>
+        <w:numPr>
+          <w:ilvl w:val="0"/>
+          <w:numId w:val="2"/>
+        </w:numPr>
+      </w:pPr>
+      <w:r>
+        <w:t>#Title=</w:t>
+      </w:r>
+      <w:r>
+        <w:tab/>
+        <w:t>___2017_10_01_2_1 s_600 gr_mm_1</w:t>
+      </w:r>
+    </w:p>
+    <w:p>
+      <w:pPr>
+        <w:pStyle w:val="ListParagraph"/>
+        <w:numPr>
+          <w:ilvl w:val="0"/>
+          <w:numId w:val="2"/>
+        </w:numPr>
+      </w:pPr>
+      <w:r>
+        <w:t>#Remark=</w:t>
+      </w:r>
+      <w:r>
+        <w:tab/>
+      </w:r>
+    </w:p>
+    <w:p>
+      <w:pPr>
+        <w:pStyle w:val="ListParagraph"/>
+        <w:numPr>
+          <w:ilvl w:val="0"/>
+          <w:numId w:val="2"/>
+        </w:numPr>
+      </w:pPr>
+      <w:r>
+        <w:t>#Acquired=</w:t>
+      </w:r>
+      <w:r>
+        <w:tab/>
+        <w:t>01.10.2017 10:39:49</w:t>
+      </w:r>
+    </w:p>
+    <w:p>
       <w:bookmarkStart w:id="0" w:name="_GoBack"/>
       <w:bookmarkEnd w:id="0"/>
     </w:p>
     <w:p>
+      <w:r>
+        <w:lastRenderedPageBreak/>
+        <w:t>Measurement Type Table</w:t>
+      </w:r>
+    </w:p>
+    <w:p>
+      <w:pPr>
+        <w:pStyle w:val="ListParagraph"/>
+        <w:numPr>
+          <w:ilvl w:val="0"/>
+          <w:numId w:val="5"/>
+        </w:numPr>
+      </w:pPr>
+      <w:r>
+        <w:t>Measurement type</w:t>
+      </w:r>
+    </w:p>
+    <w:p>
+      <w:pPr>
+        <w:pStyle w:val="ListParagraph"/>
+        <w:numPr>
+          <w:ilvl w:val="0"/>
+          <w:numId w:val="5"/>
+        </w:numPr>
+      </w:pPr>
+      <w:r>
+        <w:t>Measurement Description</w:t>
+      </w:r>
+    </w:p>
+    <w:p>
+      <w:pPr>
+        <w:pStyle w:val="ListParagraph"/>
+        <w:numPr>
+          <w:ilvl w:val="0"/>
+          <w:numId w:val="5"/>
+        </w:numPr>
+      </w:pPr>
+      <w:r>
+        <w:t>Instruments involved in measurement</w:t>
+      </w:r>
+    </w:p>
+    <w:p>
+      <w:pPr>
+        <w:pStyle w:val="ListParagraph"/>
+        <w:numPr>
+          <w:ilvl w:val="0"/>
+          <w:numId w:val="5"/>
+        </w:numPr>
+      </w:pPr>
+      <w:r>
+        <w:t>Measurement data table name</w:t>
+      </w:r>
+    </w:p>
+    <w:p>
+      <w:r>
+        <w:t xml:space="preserve">Measurement </w:t>
+      </w:r>
+      <w:r>
+        <w:t>data table</w:t>
+      </w:r>
+      <w:r>
+        <w:t xml:space="preserve"> – different table for each specific measurement type</w:t>
+      </w:r>
+    </w:p>
+    <w:p>
       <w:pPr>
         <w:pStyle w:val="ListParagraph"/>
         <w:numPr>
@@ -33,6 +721,42 @@
         </w:numPr>
       </w:pPr>
       <w:r>
+        <w:t>Measurement no.</w:t>
+      </w:r>
+    </w:p>
+    <w:p>
+      <w:pPr>
+        <w:pStyle w:val="ListParagraph"/>
+        <w:numPr>
+          <w:ilvl w:val="0"/>
+          <w:numId w:val="1"/>
+        </w:numPr>
+      </w:pPr>
+      <w:r>
+        <w:t>Measurement no. sub</w:t>
+      </w:r>
+    </w:p>
+    <w:p>
+      <w:pPr>
+        <w:pStyle w:val="ListParagraph"/>
+        <w:numPr>
+          <w:ilvl w:val="0"/>
+          <w:numId w:val="1"/>
+        </w:numPr>
+      </w:pPr>
+      <w:r>
+        <w:t>Date</w:t>
+      </w:r>
+    </w:p>
+    <w:p>
+      <w:pPr>
+        <w:pStyle w:val="ListParagraph"/>
+        <w:numPr>
+          <w:ilvl w:val="0"/>
+          <w:numId w:val="1"/>
+        </w:numPr>
+      </w:pPr>
+      <w:r>
         <w:t>Time</w:t>
       </w:r>
     </w:p>
@@ -69,7 +793,7 @@
         </w:numPr>
       </w:pPr>
       <w:r>
-        <w:t>Measurement no.</w:t>
+        <w:t>Y measurement array</w:t>
       </w:r>
     </w:p>
     <w:p>
@@ -81,177 +805,10 @@
         </w:numPr>
       </w:pPr>
       <w:r>
-        <w:t xml:space="preserve">Measurement no. sub </w:t>
-      </w:r>
-    </w:p>
-    <w:p>
-      <w:pPr>
-        <w:pStyle w:val="ListParagraph"/>
-        <w:numPr>
-          <w:ilvl w:val="0"/>
-          <w:numId w:val="1"/>
-        </w:numPr>
-      </w:pPr>
-      <w:r>
-        <w:t>X axis array</w:t>
-      </w:r>
-    </w:p>
-    <w:p>
-      <w:pPr>
-        <w:pStyle w:val="ListParagraph"/>
-        <w:numPr>
-          <w:ilvl w:val="0"/>
-          <w:numId w:val="1"/>
-        </w:numPr>
-      </w:pPr>
-      <w:r>
-        <w:t>Y measurement array</w:t>
-      </w:r>
-    </w:p>
-    <w:p>
-      <w:pPr>
-        <w:pStyle w:val="ListParagraph"/>
-        <w:numPr>
-          <w:ilvl w:val="0"/>
-          <w:numId w:val="1"/>
-        </w:numPr>
-      </w:pPr>
-      <w:r>
-        <w:t>CCD image data</w:t>
-      </w:r>
-    </w:p>
-    <w:p>
-      <w:pPr>
-        <w:pStyle w:val="ListParagraph"/>
-        <w:numPr>
-          <w:ilvl w:val="0"/>
-          <w:numId w:val="1"/>
-        </w:numPr>
-      </w:pPr>
-    </w:p>
-    <w:p>
-      <w:r>
-        <w:t>Measurement configuration table</w:t>
-      </w:r>
-    </w:p>
-    <w:p>
-      <w:pPr>
-        <w:pStyle w:val="ListParagraph"/>
-        <w:numPr>
-          <w:ilvl w:val="0"/>
-          <w:numId w:val="2"/>
-        </w:numPr>
-      </w:pPr>
-      <w:r>
-        <w:t>Measurement no.</w:t>
-      </w:r>
-    </w:p>
-    <w:p>
-      <w:pPr>
-        <w:pStyle w:val="ListParagraph"/>
-        <w:numPr>
-          <w:ilvl w:val="0"/>
-          <w:numId w:val="2"/>
-        </w:numPr>
-      </w:pPr>
-      <w:r>
-        <w:t>Start date/time</w:t>
-      </w:r>
-    </w:p>
-    <w:p>
-      <w:pPr>
-        <w:pStyle w:val="ListParagraph"/>
-        <w:numPr>
-          <w:ilvl w:val="0"/>
-          <w:numId w:val="2"/>
-        </w:numPr>
-      </w:pPr>
-      <w:r>
-        <w:t>End date/time</w:t>
-      </w:r>
-    </w:p>
-    <w:p>
-      <w:pPr>
-        <w:pStyle w:val="ListParagraph"/>
-        <w:numPr>
-          <w:ilvl w:val="0"/>
-          <w:numId w:val="2"/>
-        </w:numPr>
-      </w:pPr>
-      <w:r>
-        <w:t>Objective type</w:t>
-      </w:r>
-    </w:p>
-    <w:p>
-      <w:pPr>
-        <w:pStyle w:val="ListParagraph"/>
-        <w:numPr>
-          <w:ilvl w:val="0"/>
-          <w:numId w:val="2"/>
-        </w:numPr>
-      </w:pPr>
-      <w:r>
-        <w:t xml:space="preserve">Rotation angle </w:t>
-      </w:r>
-      <w:r>
-        <w:t>of</w:t>
-      </w:r>
-      <w:r>
-        <w:t xml:space="preserve"> camera relative to stage</w:t>
-      </w:r>
-    </w:p>
-    <w:p>
-      <w:pPr>
-        <w:pStyle w:val="ListParagraph"/>
-        <w:numPr>
-          <w:ilvl w:val="0"/>
-          <w:numId w:val="2"/>
-        </w:numPr>
-      </w:pPr>
-      <w:r>
-        <w:t>Horiba measurement parameters (</w:t>
-      </w:r>
-      <w:r>
-        <w:t xml:space="preserve">i.e. </w:t>
-      </w:r>
-      <w:r>
-        <w:t>accumulation, exposure time)</w:t>
-      </w:r>
-    </w:p>
-    <w:p>
-      <w:pPr>
-        <w:pStyle w:val="ListParagraph"/>
-        <w:numPr>
-          <w:ilvl w:val="0"/>
-          <w:numId w:val="2"/>
-        </w:numPr>
-      </w:pPr>
-      <w:r>
-        <w:t>Image from Microscope</w:t>
-      </w:r>
-    </w:p>
-    <w:p>
-      <w:pPr>
-        <w:pStyle w:val="ListParagraph"/>
-        <w:numPr>
-          <w:ilvl w:val="0"/>
-          <w:numId w:val="2"/>
-        </w:numPr>
-      </w:pPr>
-      <w:r>
-        <w:t>Number of measurement points</w:t>
-      </w:r>
-    </w:p>
-    <w:p>
-      <w:pPr>
-        <w:pStyle w:val="ListParagraph"/>
-        <w:numPr>
-          <w:ilvl w:val="0"/>
-          <w:numId w:val="2"/>
-        </w:numPr>
-      </w:pPr>
-      <w:r>
-        <w:t>Comments</w:t>
+        <w:t>CCD</w:t>
+      </w:r>
+      <w:r>
+        <w:t xml:space="preserve"> image data</w:t>
       </w:r>
     </w:p>
     <w:p>
@@ -292,7 +849,7 @@
         </w:numPr>
       </w:pPr>
       <w:r>
-        <w:t>Image Length Calibration microns/pixel</w:t>
+        <w:t>Length Calibration microns/pixel</w:t>
       </w:r>
     </w:p>
     <w:p>
@@ -317,6 +874,250 @@
       </w:pPr>
       <w:r>
         <w:t>Working distance</w:t>
+      </w:r>
+    </w:p>
+    <w:p>
+      <w:r>
+        <w:t xml:space="preserve">User table </w:t>
+      </w:r>
+    </w:p>
+    <w:p>
+      <w:pPr>
+        <w:pStyle w:val="ListParagraph"/>
+        <w:numPr>
+          <w:ilvl w:val="0"/>
+          <w:numId w:val="4"/>
+        </w:numPr>
+      </w:pPr>
+      <w:r>
+        <w:t>User Name</w:t>
+      </w:r>
+    </w:p>
+    <w:p>
+      <w:pPr>
+        <w:pStyle w:val="ListParagraph"/>
+        <w:numPr>
+          <w:ilvl w:val="0"/>
+          <w:numId w:val="4"/>
+        </w:numPr>
+      </w:pPr>
+      <w:r>
+        <w:t>User Surname</w:t>
+      </w:r>
+    </w:p>
+    <w:p>
+      <w:pPr>
+        <w:pStyle w:val="ListParagraph"/>
+        <w:numPr>
+          <w:ilvl w:val="0"/>
+          <w:numId w:val="4"/>
+        </w:numPr>
+      </w:pPr>
+      <w:r>
+        <w:t>Password</w:t>
+      </w:r>
+    </w:p>
+    <w:p>
+      <w:pPr>
+        <w:pStyle w:val="ListParagraph"/>
+        <w:numPr>
+          <w:ilvl w:val="0"/>
+          <w:numId w:val="4"/>
+        </w:numPr>
+      </w:pPr>
+      <w:r>
+        <w:t xml:space="preserve">Title </w:t>
+      </w:r>
+      <w:proofErr w:type="spellStart"/>
+      <w:r>
+        <w:t>Ph.D</w:t>
+      </w:r>
+      <w:proofErr w:type="spellEnd"/>
+      <w:r>
+        <w:t>/</w:t>
+      </w:r>
+      <w:proofErr w:type="spellStart"/>
+      <w:r>
+        <w:t>M</w:t>
+      </w:r>
+      <w:r>
+        <w:t>.Sc</w:t>
+      </w:r>
+      <w:proofErr w:type="spellEnd"/>
+      <w:r>
+        <w:t>/</w:t>
+      </w:r>
+      <w:r>
+        <w:t>POST/Consultant/PI</w:t>
+      </w:r>
+    </w:p>
+    <w:p>
+      <w:pPr>
+        <w:pStyle w:val="ListParagraph"/>
+        <w:numPr>
+          <w:ilvl w:val="0"/>
+          <w:numId w:val="4"/>
+        </w:numPr>
+      </w:pPr>
+      <w:r>
+        <w:t xml:space="preserve">User’s </w:t>
+      </w:r>
+      <w:r>
+        <w:t>Picture</w:t>
+      </w:r>
+    </w:p>
+    <w:p>
+      <w:pPr>
+        <w:pStyle w:val="ListParagraph"/>
+      </w:pPr>
+    </w:p>
+    <w:p>
+      <w:pPr>
+        <w:pStyle w:val="ListParagraph"/>
+        <w:numPr>
+          <w:ilvl w:val="0"/>
+          <w:numId w:val="4"/>
+        </w:numPr>
+      </w:pPr>
+      <w:r>
+        <w:t>Active Student?(</w:t>
+      </w:r>
+      <w:proofErr w:type="spellStart"/>
+      <w:r>
+        <w:t>Bool</w:t>
+      </w:r>
+      <w:proofErr w:type="spellEnd"/>
+      <w:r>
+        <w:t>)</w:t>
+      </w:r>
+    </w:p>
+    <w:p>
+      <w:pPr>
+        <w:pStyle w:val="ListParagraph"/>
+      </w:pPr>
+    </w:p>
+    <w:p>
+      <w:r>
+        <w:t>Log table</w:t>
+      </w:r>
+    </w:p>
+    <w:p>
+      <w:pPr>
+        <w:pStyle w:val="ListParagraph"/>
+        <w:numPr>
+          <w:ilvl w:val="0"/>
+          <w:numId w:val="6"/>
+        </w:numPr>
+      </w:pPr>
+      <w:r>
+        <w:t>Measurement No.</w:t>
+      </w:r>
+    </w:p>
+    <w:p>
+      <w:pPr>
+        <w:pStyle w:val="ListParagraph"/>
+        <w:numPr>
+          <w:ilvl w:val="0"/>
+          <w:numId w:val="6"/>
+        </w:numPr>
+      </w:pPr>
+      <w:r>
+        <w:t>Date</w:t>
+      </w:r>
+    </w:p>
+    <w:p>
+      <w:pPr>
+        <w:pStyle w:val="ListParagraph"/>
+        <w:numPr>
+          <w:ilvl w:val="0"/>
+          <w:numId w:val="6"/>
+        </w:numPr>
+      </w:pPr>
+      <w:r>
+        <w:t>Time</w:t>
+      </w:r>
+    </w:p>
+    <w:p>
+      <w:pPr>
+        <w:pStyle w:val="ListParagraph"/>
+        <w:numPr>
+          <w:ilvl w:val="0"/>
+          <w:numId w:val="6"/>
+        </w:numPr>
+      </w:pPr>
+      <w:r>
+        <w:t>Log (text)</w:t>
+      </w:r>
+    </w:p>
+    <w:p>
+      <w:r>
+        <w:t>Warning table</w:t>
+      </w:r>
+    </w:p>
+    <w:p>
+      <w:pPr>
+        <w:pStyle w:val="ListParagraph"/>
+        <w:numPr>
+          <w:ilvl w:val="0"/>
+          <w:numId w:val="7"/>
+        </w:numPr>
+      </w:pPr>
+      <w:r>
+        <w:t>Date</w:t>
+      </w:r>
+    </w:p>
+    <w:p>
+      <w:pPr>
+        <w:pStyle w:val="ListParagraph"/>
+        <w:numPr>
+          <w:ilvl w:val="0"/>
+          <w:numId w:val="7"/>
+        </w:numPr>
+      </w:pPr>
+      <w:r>
+        <w:t>Time</w:t>
+      </w:r>
+    </w:p>
+    <w:p>
+      <w:pPr>
+        <w:pStyle w:val="ListParagraph"/>
+        <w:numPr>
+          <w:ilvl w:val="0"/>
+          <w:numId w:val="7"/>
+        </w:numPr>
+      </w:pPr>
+      <w:r>
+        <w:t>Warning (text)</w:t>
+      </w:r>
+    </w:p>
+    <w:p>
+      <w:r>
+        <w:lastRenderedPageBreak/>
+        <w:t>Material Table</w:t>
+      </w:r>
+    </w:p>
+    <w:p>
+      <w:pPr>
+        <w:pStyle w:val="ListParagraph"/>
+        <w:numPr>
+          <w:ilvl w:val="0"/>
+          <w:numId w:val="8"/>
+        </w:numPr>
+      </w:pPr>
+      <w:r>
+        <w:t>Material Name</w:t>
+      </w:r>
+    </w:p>
+    <w:p>
+      <w:pPr>
+        <w:pStyle w:val="ListParagraph"/>
+        <w:numPr>
+          <w:ilvl w:val="0"/>
+          <w:numId w:val="8"/>
+        </w:numPr>
+      </w:pPr>
+      <w:r>
+        <w:t>Material Formula</w:t>
       </w:r>
     </w:p>
     <w:sectPr>
@@ -332,6 +1133,95 @@
 <file path=word/numbering.xml><?xml version="1.0" encoding="utf-8"?>
 <w:numbering xmlns:wpc="http://schemas.microsoft.com/office/word/2010/wordprocessingCanvas" xmlns:mc="http://schemas.openxmlformats.org/markup-compatibility/2006" xmlns:o="urn:schemas-microsoft-com:office:office" xmlns:r="http://schemas.openxmlformats.org/officeDocument/2006/relationships" xmlns:m="http://schemas.openxmlformats.org/officeDocument/2006/math" xmlns:v="urn:schemas-microsoft-com:vml" xmlns:wp14="http://schemas.microsoft.com/office/word/2010/wordprocessingDrawing" xmlns:wp="http://schemas.openxmlformats.org/drawingml/2006/wordprocessingDrawing" xmlns:w10="urn:schemas-microsoft-com:office:word" xmlns:w="http://schemas.openxmlformats.org/wordprocessingml/2006/main" xmlns:w14="http://schemas.microsoft.com/office/word/2010/wordml" xmlns:w15="http://schemas.microsoft.com/office/word/2012/wordml" xmlns:wpg="http://schemas.microsoft.com/office/word/2010/wordprocessingGroup" xmlns:wpi="http://schemas.microsoft.com/office/word/2010/wordprocessingInk" xmlns:wne="http://schemas.microsoft.com/office/word/2006/wordml" xmlns:wps="http://schemas.microsoft.com/office/word/2010/wordprocessingShape" mc:Ignorable="w14 w15 wp14">
   <w:abstractNum w:abstractNumId="0">
+    <w:nsid w:val="28797001"/>
+    <w:multiLevelType w:val="hybridMultilevel"/>
+    <w:tmpl w:val="83025806"/>
+    <w:lvl w:ilvl="0" w:tplc="0409000F">
+      <w:start w:val="1"/>
+      <w:numFmt w:val="decimal"/>
+      <w:lvlText w:val="%1."/>
+      <w:lvlJc w:val="left"/>
+      <w:pPr>
+        <w:ind w:left="720" w:hanging="360"/>
+      </w:pPr>
+      <w:rPr>
+        <w:rFonts w:hint="default"/>
+      </w:rPr>
+    </w:lvl>
+    <w:lvl w:ilvl="1" w:tplc="04090019" w:tentative="1">
+      <w:start w:val="1"/>
+      <w:numFmt w:val="lowerLetter"/>
+      <w:lvlText w:val="%2."/>
+      <w:lvlJc w:val="left"/>
+      <w:pPr>
+        <w:ind w:left="1440" w:hanging="360"/>
+      </w:pPr>
+    </w:lvl>
+    <w:lvl w:ilvl="2" w:tplc="0409001B" w:tentative="1">
+      <w:start w:val="1"/>
+      <w:numFmt w:val="lowerRoman"/>
+      <w:lvlText w:val="%3."/>
+      <w:lvlJc w:val="right"/>
+      <w:pPr>
+        <w:ind w:left="2160" w:hanging="180"/>
+      </w:pPr>
+    </w:lvl>
+    <w:lvl w:ilvl="3" w:tplc="0409000F" w:tentative="1">
+      <w:start w:val="1"/>
+      <w:numFmt w:val="decimal"/>
+      <w:lvlText w:val="%4."/>
+      <w:lvlJc w:val="left"/>
+      <w:pPr>
+        <w:ind w:left="2880" w:hanging="360"/>
+      </w:pPr>
+    </w:lvl>
+    <w:lvl w:ilvl="4" w:tplc="04090019" w:tentative="1">
+      <w:start w:val="1"/>
+      <w:numFmt w:val="lowerLetter"/>
+      <w:lvlText w:val="%5."/>
+      <w:lvlJc w:val="left"/>
+      <w:pPr>
+        <w:ind w:left="3600" w:hanging="360"/>
+      </w:pPr>
+    </w:lvl>
+    <w:lvl w:ilvl="5" w:tplc="0409001B" w:tentative="1">
+      <w:start w:val="1"/>
+      <w:numFmt w:val="lowerRoman"/>
+      <w:lvlText w:val="%6."/>
+      <w:lvlJc w:val="right"/>
+      <w:pPr>
+        <w:ind w:left="4320" w:hanging="180"/>
+      </w:pPr>
+    </w:lvl>
+    <w:lvl w:ilvl="6" w:tplc="0409000F" w:tentative="1">
+      <w:start w:val="1"/>
+      <w:numFmt w:val="decimal"/>
+      <w:lvlText w:val="%7."/>
+      <w:lvlJc w:val="left"/>
+      <w:pPr>
+        <w:ind w:left="5040" w:hanging="360"/>
+      </w:pPr>
+    </w:lvl>
+    <w:lvl w:ilvl="7" w:tplc="04090019" w:tentative="1">
+      <w:start w:val="1"/>
+      <w:numFmt w:val="lowerLetter"/>
+      <w:lvlText w:val="%8."/>
+      <w:lvlJc w:val="left"/>
+      <w:pPr>
+        <w:ind w:left="5760" w:hanging="360"/>
+      </w:pPr>
+    </w:lvl>
+    <w:lvl w:ilvl="8" w:tplc="0409001B" w:tentative="1">
+      <w:start w:val="1"/>
+      <w:numFmt w:val="lowerRoman"/>
+      <w:lvlText w:val="%9."/>
+      <w:lvlJc w:val="right"/>
+      <w:pPr>
+        <w:ind w:left="6480" w:hanging="180"/>
+      </w:pPr>
+    </w:lvl>
+  </w:abstractNum>
+  <w:abstractNum w:abstractNumId="1">
     <w:nsid w:val="2A3A3010"/>
     <w:multiLevelType w:val="hybridMultilevel"/>
     <w:tmpl w:val="A64A11DE"/>
@@ -420,7 +1310,96 @@
       </w:pPr>
     </w:lvl>
   </w:abstractNum>
-  <w:abstractNum w:abstractNumId="1">
+  <w:abstractNum w:abstractNumId="2">
+    <w:nsid w:val="2E745DD3"/>
+    <w:multiLevelType w:val="hybridMultilevel"/>
+    <w:tmpl w:val="AD7C1072"/>
+    <w:lvl w:ilvl="0" w:tplc="0409000F">
+      <w:start w:val="1"/>
+      <w:numFmt w:val="decimal"/>
+      <w:lvlText w:val="%1."/>
+      <w:lvlJc w:val="left"/>
+      <w:pPr>
+        <w:ind w:left="720" w:hanging="360"/>
+      </w:pPr>
+      <w:rPr>
+        <w:rFonts w:hint="default"/>
+      </w:rPr>
+    </w:lvl>
+    <w:lvl w:ilvl="1" w:tplc="04090019" w:tentative="1">
+      <w:start w:val="1"/>
+      <w:numFmt w:val="lowerLetter"/>
+      <w:lvlText w:val="%2."/>
+      <w:lvlJc w:val="left"/>
+      <w:pPr>
+        <w:ind w:left="1440" w:hanging="360"/>
+      </w:pPr>
+    </w:lvl>
+    <w:lvl w:ilvl="2" w:tplc="0409001B" w:tentative="1">
+      <w:start w:val="1"/>
+      <w:numFmt w:val="lowerRoman"/>
+      <w:lvlText w:val="%3."/>
+      <w:lvlJc w:val="right"/>
+      <w:pPr>
+        <w:ind w:left="2160" w:hanging="180"/>
+      </w:pPr>
+    </w:lvl>
+    <w:lvl w:ilvl="3" w:tplc="0409000F" w:tentative="1">
+      <w:start w:val="1"/>
+      <w:numFmt w:val="decimal"/>
+      <w:lvlText w:val="%4."/>
+      <w:lvlJc w:val="left"/>
+      <w:pPr>
+        <w:ind w:left="2880" w:hanging="360"/>
+      </w:pPr>
+    </w:lvl>
+    <w:lvl w:ilvl="4" w:tplc="04090019" w:tentative="1">
+      <w:start w:val="1"/>
+      <w:numFmt w:val="lowerLetter"/>
+      <w:lvlText w:val="%5."/>
+      <w:lvlJc w:val="left"/>
+      <w:pPr>
+        <w:ind w:left="3600" w:hanging="360"/>
+      </w:pPr>
+    </w:lvl>
+    <w:lvl w:ilvl="5" w:tplc="0409001B" w:tentative="1">
+      <w:start w:val="1"/>
+      <w:numFmt w:val="lowerRoman"/>
+      <w:lvlText w:val="%6."/>
+      <w:lvlJc w:val="right"/>
+      <w:pPr>
+        <w:ind w:left="4320" w:hanging="180"/>
+      </w:pPr>
+    </w:lvl>
+    <w:lvl w:ilvl="6" w:tplc="0409000F" w:tentative="1">
+      <w:start w:val="1"/>
+      <w:numFmt w:val="decimal"/>
+      <w:lvlText w:val="%7."/>
+      <w:lvlJc w:val="left"/>
+      <w:pPr>
+        <w:ind w:left="5040" w:hanging="360"/>
+      </w:pPr>
+    </w:lvl>
+    <w:lvl w:ilvl="7" w:tplc="04090019" w:tentative="1">
+      <w:start w:val="1"/>
+      <w:numFmt w:val="lowerLetter"/>
+      <w:lvlText w:val="%8."/>
+      <w:lvlJc w:val="left"/>
+      <w:pPr>
+        <w:ind w:left="5760" w:hanging="360"/>
+      </w:pPr>
+    </w:lvl>
+    <w:lvl w:ilvl="8" w:tplc="0409001B" w:tentative="1">
+      <w:start w:val="1"/>
+      <w:numFmt w:val="lowerRoman"/>
+      <w:lvlText w:val="%9."/>
+      <w:lvlJc w:val="right"/>
+      <w:pPr>
+        <w:ind w:left="6480" w:hanging="180"/>
+      </w:pPr>
+    </w:lvl>
+  </w:abstractNum>
+  <w:abstractNum w:abstractNumId="3">
     <w:nsid w:val="3C0E1F4F"/>
     <w:multiLevelType w:val="hybridMultilevel"/>
     <w:tmpl w:val="2D6AB116"/>
@@ -509,7 +1488,185 @@
       </w:pPr>
     </w:lvl>
   </w:abstractNum>
-  <w:abstractNum w:abstractNumId="2">
+  <w:abstractNum w:abstractNumId="4">
+    <w:nsid w:val="45B45A60"/>
+    <w:multiLevelType w:val="hybridMultilevel"/>
+    <w:tmpl w:val="99F2752A"/>
+    <w:lvl w:ilvl="0" w:tplc="0409000F">
+      <w:start w:val="1"/>
+      <w:numFmt w:val="decimal"/>
+      <w:lvlText w:val="%1."/>
+      <w:lvlJc w:val="left"/>
+      <w:pPr>
+        <w:ind w:left="720" w:hanging="360"/>
+      </w:pPr>
+      <w:rPr>
+        <w:rFonts w:hint="default"/>
+      </w:rPr>
+    </w:lvl>
+    <w:lvl w:ilvl="1" w:tplc="04090019" w:tentative="1">
+      <w:start w:val="1"/>
+      <w:numFmt w:val="lowerLetter"/>
+      <w:lvlText w:val="%2."/>
+      <w:lvlJc w:val="left"/>
+      <w:pPr>
+        <w:ind w:left="1440" w:hanging="360"/>
+      </w:pPr>
+    </w:lvl>
+    <w:lvl w:ilvl="2" w:tplc="0409001B" w:tentative="1">
+      <w:start w:val="1"/>
+      <w:numFmt w:val="lowerRoman"/>
+      <w:lvlText w:val="%3."/>
+      <w:lvlJc w:val="right"/>
+      <w:pPr>
+        <w:ind w:left="2160" w:hanging="180"/>
+      </w:pPr>
+    </w:lvl>
+    <w:lvl w:ilvl="3" w:tplc="0409000F" w:tentative="1">
+      <w:start w:val="1"/>
+      <w:numFmt w:val="decimal"/>
+      <w:lvlText w:val="%4."/>
+      <w:lvlJc w:val="left"/>
+      <w:pPr>
+        <w:ind w:left="2880" w:hanging="360"/>
+      </w:pPr>
+    </w:lvl>
+    <w:lvl w:ilvl="4" w:tplc="04090019" w:tentative="1">
+      <w:start w:val="1"/>
+      <w:numFmt w:val="lowerLetter"/>
+      <w:lvlText w:val="%5."/>
+      <w:lvlJc w:val="left"/>
+      <w:pPr>
+        <w:ind w:left="3600" w:hanging="360"/>
+      </w:pPr>
+    </w:lvl>
+    <w:lvl w:ilvl="5" w:tplc="0409001B" w:tentative="1">
+      <w:start w:val="1"/>
+      <w:numFmt w:val="lowerRoman"/>
+      <w:lvlText w:val="%6."/>
+      <w:lvlJc w:val="right"/>
+      <w:pPr>
+        <w:ind w:left="4320" w:hanging="180"/>
+      </w:pPr>
+    </w:lvl>
+    <w:lvl w:ilvl="6" w:tplc="0409000F" w:tentative="1">
+      <w:start w:val="1"/>
+      <w:numFmt w:val="decimal"/>
+      <w:lvlText w:val="%7."/>
+      <w:lvlJc w:val="left"/>
+      <w:pPr>
+        <w:ind w:left="5040" w:hanging="360"/>
+      </w:pPr>
+    </w:lvl>
+    <w:lvl w:ilvl="7" w:tplc="04090019" w:tentative="1">
+      <w:start w:val="1"/>
+      <w:numFmt w:val="lowerLetter"/>
+      <w:lvlText w:val="%8."/>
+      <w:lvlJc w:val="left"/>
+      <w:pPr>
+        <w:ind w:left="5760" w:hanging="360"/>
+      </w:pPr>
+    </w:lvl>
+    <w:lvl w:ilvl="8" w:tplc="0409001B" w:tentative="1">
+      <w:start w:val="1"/>
+      <w:numFmt w:val="lowerRoman"/>
+      <w:lvlText w:val="%9."/>
+      <w:lvlJc w:val="right"/>
+      <w:pPr>
+        <w:ind w:left="6480" w:hanging="180"/>
+      </w:pPr>
+    </w:lvl>
+  </w:abstractNum>
+  <w:abstractNum w:abstractNumId="5">
+    <w:nsid w:val="562A4AFF"/>
+    <w:multiLevelType w:val="hybridMultilevel"/>
+    <w:tmpl w:val="281C1FDC"/>
+    <w:lvl w:ilvl="0" w:tplc="0409000F">
+      <w:start w:val="1"/>
+      <w:numFmt w:val="decimal"/>
+      <w:lvlText w:val="%1."/>
+      <w:lvlJc w:val="left"/>
+      <w:pPr>
+        <w:ind w:left="720" w:hanging="360"/>
+      </w:pPr>
+      <w:rPr>
+        <w:rFonts w:hint="default"/>
+      </w:rPr>
+    </w:lvl>
+    <w:lvl w:ilvl="1" w:tplc="04090019" w:tentative="1">
+      <w:start w:val="1"/>
+      <w:numFmt w:val="lowerLetter"/>
+      <w:lvlText w:val="%2."/>
+      <w:lvlJc w:val="left"/>
+      <w:pPr>
+        <w:ind w:left="1440" w:hanging="360"/>
+      </w:pPr>
+    </w:lvl>
+    <w:lvl w:ilvl="2" w:tplc="0409001B" w:tentative="1">
+      <w:start w:val="1"/>
+      <w:numFmt w:val="lowerRoman"/>
+      <w:lvlText w:val="%3."/>
+      <w:lvlJc w:val="right"/>
+      <w:pPr>
+        <w:ind w:left="2160" w:hanging="180"/>
+      </w:pPr>
+    </w:lvl>
+    <w:lvl w:ilvl="3" w:tplc="0409000F" w:tentative="1">
+      <w:start w:val="1"/>
+      <w:numFmt w:val="decimal"/>
+      <w:lvlText w:val="%4."/>
+      <w:lvlJc w:val="left"/>
+      <w:pPr>
+        <w:ind w:left="2880" w:hanging="360"/>
+      </w:pPr>
+    </w:lvl>
+    <w:lvl w:ilvl="4" w:tplc="04090019" w:tentative="1">
+      <w:start w:val="1"/>
+      <w:numFmt w:val="lowerLetter"/>
+      <w:lvlText w:val="%5."/>
+      <w:lvlJc w:val="left"/>
+      <w:pPr>
+        <w:ind w:left="3600" w:hanging="360"/>
+      </w:pPr>
+    </w:lvl>
+    <w:lvl w:ilvl="5" w:tplc="0409001B" w:tentative="1">
+      <w:start w:val="1"/>
+      <w:numFmt w:val="lowerRoman"/>
+      <w:lvlText w:val="%6."/>
+      <w:lvlJc w:val="right"/>
+      <w:pPr>
+        <w:ind w:left="4320" w:hanging="180"/>
+      </w:pPr>
+    </w:lvl>
+    <w:lvl w:ilvl="6" w:tplc="0409000F" w:tentative="1">
+      <w:start w:val="1"/>
+      <w:numFmt w:val="decimal"/>
+      <w:lvlText w:val="%7."/>
+      <w:lvlJc w:val="left"/>
+      <w:pPr>
+        <w:ind w:left="5040" w:hanging="360"/>
+      </w:pPr>
+    </w:lvl>
+    <w:lvl w:ilvl="7" w:tplc="04090019" w:tentative="1">
+      <w:start w:val="1"/>
+      <w:numFmt w:val="lowerLetter"/>
+      <w:lvlText w:val="%8."/>
+      <w:lvlJc w:val="left"/>
+      <w:pPr>
+        <w:ind w:left="5760" w:hanging="360"/>
+      </w:pPr>
+    </w:lvl>
+    <w:lvl w:ilvl="8" w:tplc="0409001B" w:tentative="1">
+      <w:start w:val="1"/>
+      <w:numFmt w:val="lowerRoman"/>
+      <w:lvlText w:val="%9."/>
+      <w:lvlJc w:val="right"/>
+      <w:pPr>
+        <w:ind w:left="6480" w:hanging="180"/>
+      </w:pPr>
+    </w:lvl>
+  </w:abstractNum>
+  <w:abstractNum w:abstractNumId="6">
     <w:nsid w:val="579004B1"/>
     <w:multiLevelType w:val="hybridMultilevel"/>
     <w:tmpl w:val="6EDA1A24"/>
@@ -598,14 +1755,118 @@
       </w:pPr>
     </w:lvl>
   </w:abstractNum>
+  <w:abstractNum w:abstractNumId="7">
+    <w:nsid w:val="7B3744AA"/>
+    <w:multiLevelType w:val="hybridMultilevel"/>
+    <w:tmpl w:val="9F62214E"/>
+    <w:lvl w:ilvl="0" w:tplc="0409000F">
+      <w:start w:val="1"/>
+      <w:numFmt w:val="decimal"/>
+      <w:lvlText w:val="%1."/>
+      <w:lvlJc w:val="left"/>
+      <w:pPr>
+        <w:ind w:left="720" w:hanging="360"/>
+      </w:pPr>
+      <w:rPr>
+        <w:rFonts w:hint="default"/>
+      </w:rPr>
+    </w:lvl>
+    <w:lvl w:ilvl="1" w:tplc="04090019" w:tentative="1">
+      <w:start w:val="1"/>
+      <w:numFmt w:val="lowerLetter"/>
+      <w:lvlText w:val="%2."/>
+      <w:lvlJc w:val="left"/>
+      <w:pPr>
+        <w:ind w:left="1440" w:hanging="360"/>
+      </w:pPr>
+    </w:lvl>
+    <w:lvl w:ilvl="2" w:tplc="0409001B" w:tentative="1">
+      <w:start w:val="1"/>
+      <w:numFmt w:val="lowerRoman"/>
+      <w:lvlText w:val="%3."/>
+      <w:lvlJc w:val="right"/>
+      <w:pPr>
+        <w:ind w:left="2160" w:hanging="180"/>
+      </w:pPr>
+    </w:lvl>
+    <w:lvl w:ilvl="3" w:tplc="0409000F" w:tentative="1">
+      <w:start w:val="1"/>
+      <w:numFmt w:val="decimal"/>
+      <w:lvlText w:val="%4."/>
+      <w:lvlJc w:val="left"/>
+      <w:pPr>
+        <w:ind w:left="2880" w:hanging="360"/>
+      </w:pPr>
+    </w:lvl>
+    <w:lvl w:ilvl="4" w:tplc="04090019" w:tentative="1">
+      <w:start w:val="1"/>
+      <w:numFmt w:val="lowerLetter"/>
+      <w:lvlText w:val="%5."/>
+      <w:lvlJc w:val="left"/>
+      <w:pPr>
+        <w:ind w:left="3600" w:hanging="360"/>
+      </w:pPr>
+    </w:lvl>
+    <w:lvl w:ilvl="5" w:tplc="0409001B" w:tentative="1">
+      <w:start w:val="1"/>
+      <w:numFmt w:val="lowerRoman"/>
+      <w:lvlText w:val="%6."/>
+      <w:lvlJc w:val="right"/>
+      <w:pPr>
+        <w:ind w:left="4320" w:hanging="180"/>
+      </w:pPr>
+    </w:lvl>
+    <w:lvl w:ilvl="6" w:tplc="0409000F" w:tentative="1">
+      <w:start w:val="1"/>
+      <w:numFmt w:val="decimal"/>
+      <w:lvlText w:val="%7."/>
+      <w:lvlJc w:val="left"/>
+      <w:pPr>
+        <w:ind w:left="5040" w:hanging="360"/>
+      </w:pPr>
+    </w:lvl>
+    <w:lvl w:ilvl="7" w:tplc="04090019" w:tentative="1">
+      <w:start w:val="1"/>
+      <w:numFmt w:val="lowerLetter"/>
+      <w:lvlText w:val="%8."/>
+      <w:lvlJc w:val="left"/>
+      <w:pPr>
+        <w:ind w:left="5760" w:hanging="360"/>
+      </w:pPr>
+    </w:lvl>
+    <w:lvl w:ilvl="8" w:tplc="0409001B" w:tentative="1">
+      <w:start w:val="1"/>
+      <w:numFmt w:val="lowerRoman"/>
+      <w:lvlText w:val="%9."/>
+      <w:lvlJc w:val="right"/>
+      <w:pPr>
+        <w:ind w:left="6480" w:hanging="180"/>
+      </w:pPr>
+    </w:lvl>
+  </w:abstractNum>
   <w:num w:numId="1">
+    <w:abstractNumId w:val="6"/>
+  </w:num>
+  <w:num w:numId="2">
+    <w:abstractNumId w:val="1"/>
+  </w:num>
+  <w:num w:numId="3">
+    <w:abstractNumId w:val="3"/>
+  </w:num>
+  <w:num w:numId="4">
+    <w:abstractNumId w:val="0"/>
+  </w:num>
+  <w:num w:numId="5">
+    <w:abstractNumId w:val="4"/>
+  </w:num>
+  <w:num w:numId="6">
     <w:abstractNumId w:val="2"/>
   </w:num>
-  <w:num w:numId="2">
-    <w:abstractNumId w:val="0"/>
+  <w:num w:numId="7">
+    <w:abstractNumId w:val="7"/>
   </w:num>
-  <w:num w:numId="3">
-    <w:abstractNumId w:val="1"/>
+  <w:num w:numId="8">
+    <w:abstractNumId w:val="5"/>
   </w:num>
 </w:numbering>
 </file>
@@ -1007,7 +2268,6 @@
   <w:style w:type="character" w:default="1" w:styleId="DefaultParagraphFont">
     <w:name w:val="Default Paragraph Font"/>
     <w:uiPriority w:val="1"/>
-    <w:semiHidden/>
     <w:unhideWhenUsed/>
   </w:style>
   <w:style w:type="table" w:default="1" w:styleId="TableNormal">

</xml_diff>

<commit_message>
Spectrometer Data is read from file
</commit_message>
<xml_diff>
--- a/Measurement Database column data.docx
+++ b/Measurement Database column data.docx
@@ -130,9 +130,23 @@
         </w:numPr>
       </w:pPr>
       <w:r>
+        <w:t>Laser Intensity (units)</w:t>
+      </w:r>
+    </w:p>
+    <w:p>
+      <w:pPr>
+        <w:pStyle w:val="ListParagraph"/>
+        <w:numPr>
+          <w:ilvl w:val="0"/>
+          <w:numId w:val="2"/>
+        </w:numPr>
+      </w:pPr>
+      <w:bookmarkStart w:id="0" w:name="_GoBack"/>
+      <w:r>
         <w:t>X axis array</w:t>
       </w:r>
     </w:p>
+    <w:bookmarkEnd w:id="0"/>
     <w:p>
       <w:pPr>
         <w:pStyle w:val="ListParagraph"/>
@@ -643,456 +657,452 @@
         <w:t>01.10.2017 10:39:49</w:t>
       </w:r>
     </w:p>
-    <w:p>
-      <w:bookmarkStart w:id="0" w:name="_GoBack"/>
-      <w:bookmarkEnd w:id="0"/>
-    </w:p>
-    <w:p>
+    <w:p/>
+    <w:p>
+      <w:r>
+        <w:t>Measurement Type Table</w:t>
+      </w:r>
+    </w:p>
+    <w:p>
+      <w:pPr>
+        <w:pStyle w:val="ListParagraph"/>
+        <w:numPr>
+          <w:ilvl w:val="0"/>
+          <w:numId w:val="5"/>
+        </w:numPr>
+      </w:pPr>
+      <w:r>
+        <w:t>Measurement type</w:t>
+      </w:r>
+    </w:p>
+    <w:p>
+      <w:pPr>
+        <w:pStyle w:val="ListParagraph"/>
+        <w:numPr>
+          <w:ilvl w:val="0"/>
+          <w:numId w:val="5"/>
+        </w:numPr>
+      </w:pPr>
+      <w:r>
+        <w:t>Measurement Description</w:t>
+      </w:r>
+    </w:p>
+    <w:p>
+      <w:pPr>
+        <w:pStyle w:val="ListParagraph"/>
+        <w:numPr>
+          <w:ilvl w:val="0"/>
+          <w:numId w:val="5"/>
+        </w:numPr>
+      </w:pPr>
+      <w:r>
+        <w:t>Instruments involved in measurement</w:t>
+      </w:r>
+    </w:p>
+    <w:p>
+      <w:pPr>
+        <w:pStyle w:val="ListParagraph"/>
+        <w:numPr>
+          <w:ilvl w:val="0"/>
+          <w:numId w:val="5"/>
+        </w:numPr>
+      </w:pPr>
+      <w:r>
+        <w:t>Measurement data table name</w:t>
+      </w:r>
+    </w:p>
+    <w:p>
+      <w:r>
+        <w:t xml:space="preserve">Measurement </w:t>
+      </w:r>
+      <w:r>
+        <w:t>data table</w:t>
+      </w:r>
+      <w:r>
+        <w:t xml:space="preserve"> – different table for each specific measurement type</w:t>
+      </w:r>
+    </w:p>
+    <w:p>
+      <w:pPr>
+        <w:pStyle w:val="ListParagraph"/>
+        <w:numPr>
+          <w:ilvl w:val="0"/>
+          <w:numId w:val="1"/>
+        </w:numPr>
+      </w:pPr>
+      <w:r>
+        <w:t>Measurement no.</w:t>
+      </w:r>
+    </w:p>
+    <w:p>
+      <w:pPr>
+        <w:pStyle w:val="ListParagraph"/>
+        <w:numPr>
+          <w:ilvl w:val="0"/>
+          <w:numId w:val="1"/>
+        </w:numPr>
+      </w:pPr>
+      <w:r>
+        <w:t>Measurement no. sub</w:t>
+      </w:r>
+    </w:p>
+    <w:p>
+      <w:pPr>
+        <w:pStyle w:val="ListParagraph"/>
+        <w:numPr>
+          <w:ilvl w:val="0"/>
+          <w:numId w:val="1"/>
+        </w:numPr>
+      </w:pPr>
+      <w:r>
+        <w:t>Date</w:t>
+      </w:r>
+    </w:p>
+    <w:p>
+      <w:pPr>
+        <w:pStyle w:val="ListParagraph"/>
+        <w:numPr>
+          <w:ilvl w:val="0"/>
+          <w:numId w:val="1"/>
+        </w:numPr>
+      </w:pPr>
+      <w:r>
+        <w:t>Time</w:t>
+      </w:r>
+    </w:p>
+    <w:p>
+      <w:pPr>
+        <w:pStyle w:val="ListParagraph"/>
+        <w:numPr>
+          <w:ilvl w:val="0"/>
+          <w:numId w:val="1"/>
+        </w:numPr>
+      </w:pPr>
+      <w:r>
+        <w:t>X coordinate of pixel in image</w:t>
+      </w:r>
+    </w:p>
+    <w:p>
+      <w:pPr>
+        <w:pStyle w:val="ListParagraph"/>
+        <w:numPr>
+          <w:ilvl w:val="0"/>
+          <w:numId w:val="1"/>
+        </w:numPr>
+      </w:pPr>
+      <w:r>
+        <w:t>Y coordinate of pixel in image</w:t>
+      </w:r>
+    </w:p>
+    <w:p>
+      <w:pPr>
+        <w:pStyle w:val="ListParagraph"/>
+        <w:numPr>
+          <w:ilvl w:val="0"/>
+          <w:numId w:val="1"/>
+        </w:numPr>
+      </w:pPr>
+      <w:r>
+        <w:t>Y measurement array</w:t>
+      </w:r>
+    </w:p>
+    <w:p>
+      <w:pPr>
+        <w:pStyle w:val="ListParagraph"/>
+        <w:numPr>
+          <w:ilvl w:val="0"/>
+          <w:numId w:val="1"/>
+        </w:numPr>
+      </w:pPr>
+      <w:r>
+        <w:t>CCD</w:t>
+      </w:r>
+      <w:r>
+        <w:t xml:space="preserve"> image data</w:t>
+      </w:r>
+    </w:p>
+    <w:p>
+      <w:r>
+        <w:t>Objective table</w:t>
+      </w:r>
+    </w:p>
+    <w:p>
+      <w:pPr>
+        <w:pStyle w:val="ListParagraph"/>
+        <w:numPr>
+          <w:ilvl w:val="0"/>
+          <w:numId w:val="3"/>
+        </w:numPr>
+      </w:pPr>
+      <w:r>
+        <w:t>Objective Index</w:t>
+      </w:r>
+    </w:p>
+    <w:p>
+      <w:pPr>
+        <w:pStyle w:val="ListParagraph"/>
+        <w:numPr>
+          <w:ilvl w:val="0"/>
+          <w:numId w:val="3"/>
+        </w:numPr>
+      </w:pPr>
+      <w:r>
+        <w:t>Magnification</w:t>
+      </w:r>
+    </w:p>
+    <w:p>
+      <w:pPr>
+        <w:pStyle w:val="ListParagraph"/>
+        <w:numPr>
+          <w:ilvl w:val="0"/>
+          <w:numId w:val="3"/>
+        </w:numPr>
+      </w:pPr>
+      <w:r>
+        <w:t>Length Calibration microns/pixel</w:t>
+      </w:r>
+    </w:p>
+    <w:p>
+      <w:pPr>
+        <w:pStyle w:val="ListParagraph"/>
+        <w:numPr>
+          <w:ilvl w:val="0"/>
+          <w:numId w:val="3"/>
+        </w:numPr>
+      </w:pPr>
+      <w:r>
+        <w:t>Manufacturer</w:t>
+      </w:r>
+    </w:p>
+    <w:p>
+      <w:pPr>
+        <w:pStyle w:val="ListParagraph"/>
+        <w:numPr>
+          <w:ilvl w:val="0"/>
+          <w:numId w:val="3"/>
+        </w:numPr>
+      </w:pPr>
+      <w:r>
+        <w:t>Working distance</w:t>
+      </w:r>
+    </w:p>
+    <w:p>
+      <w:r>
+        <w:t xml:space="preserve">User table </w:t>
+      </w:r>
+    </w:p>
+    <w:p>
+      <w:pPr>
+        <w:pStyle w:val="ListParagraph"/>
+        <w:numPr>
+          <w:ilvl w:val="0"/>
+          <w:numId w:val="4"/>
+        </w:numPr>
+      </w:pPr>
+      <w:r>
+        <w:t>User Name</w:t>
+      </w:r>
+    </w:p>
+    <w:p>
+      <w:pPr>
+        <w:pStyle w:val="ListParagraph"/>
+        <w:numPr>
+          <w:ilvl w:val="0"/>
+          <w:numId w:val="4"/>
+        </w:numPr>
+      </w:pPr>
+      <w:r>
+        <w:t>User Surname</w:t>
+      </w:r>
+    </w:p>
+    <w:p>
+      <w:pPr>
+        <w:pStyle w:val="ListParagraph"/>
+        <w:numPr>
+          <w:ilvl w:val="0"/>
+          <w:numId w:val="4"/>
+        </w:numPr>
+      </w:pPr>
+      <w:r>
+        <w:t>Password</w:t>
+      </w:r>
+    </w:p>
+    <w:p>
+      <w:pPr>
+        <w:pStyle w:val="ListParagraph"/>
+        <w:numPr>
+          <w:ilvl w:val="0"/>
+          <w:numId w:val="4"/>
+        </w:numPr>
+      </w:pPr>
+      <w:r>
+        <w:t xml:space="preserve">Title </w:t>
+      </w:r>
+      <w:proofErr w:type="spellStart"/>
+      <w:r>
+        <w:t>Ph.D</w:t>
+      </w:r>
+      <w:proofErr w:type="spellEnd"/>
+      <w:r>
+        <w:t>/</w:t>
+      </w:r>
+      <w:proofErr w:type="spellStart"/>
+      <w:r>
+        <w:t>M</w:t>
+      </w:r>
+      <w:r>
+        <w:t>.Sc</w:t>
+      </w:r>
+      <w:proofErr w:type="spellEnd"/>
+      <w:r>
+        <w:t>/</w:t>
+      </w:r>
+      <w:r>
+        <w:t>POST/Consultant/PI</w:t>
+      </w:r>
+    </w:p>
+    <w:p>
+      <w:pPr>
+        <w:pStyle w:val="ListParagraph"/>
+        <w:numPr>
+          <w:ilvl w:val="0"/>
+          <w:numId w:val="4"/>
+        </w:numPr>
+      </w:pPr>
+      <w:r>
+        <w:t xml:space="preserve">User’s </w:t>
+      </w:r>
+      <w:r>
+        <w:t>Picture</w:t>
+      </w:r>
+    </w:p>
+    <w:p>
+      <w:pPr>
+        <w:pStyle w:val="ListParagraph"/>
+      </w:pPr>
+    </w:p>
+    <w:p>
+      <w:pPr>
+        <w:pStyle w:val="ListParagraph"/>
+        <w:numPr>
+          <w:ilvl w:val="0"/>
+          <w:numId w:val="4"/>
+        </w:numPr>
+      </w:pPr>
+      <w:r>
+        <w:t>Active Student?(</w:t>
+      </w:r>
+      <w:proofErr w:type="spellStart"/>
+      <w:r>
+        <w:t>Bool</w:t>
+      </w:r>
+      <w:proofErr w:type="spellEnd"/>
+      <w:r>
+        <w:t>)</w:t>
+      </w:r>
+    </w:p>
+    <w:p>
+      <w:pPr>
+        <w:pStyle w:val="ListParagraph"/>
+      </w:pPr>
+    </w:p>
+    <w:p>
+      <w:r>
+        <w:t>Log table</w:t>
+      </w:r>
+    </w:p>
+    <w:p>
+      <w:pPr>
+        <w:pStyle w:val="ListParagraph"/>
+        <w:numPr>
+          <w:ilvl w:val="0"/>
+          <w:numId w:val="6"/>
+        </w:numPr>
+      </w:pPr>
+      <w:r>
+        <w:t>Measurement No.</w:t>
+      </w:r>
+    </w:p>
+    <w:p>
+      <w:pPr>
+        <w:pStyle w:val="ListParagraph"/>
+        <w:numPr>
+          <w:ilvl w:val="0"/>
+          <w:numId w:val="6"/>
+        </w:numPr>
+      </w:pPr>
+      <w:r>
+        <w:t>Date</w:t>
+      </w:r>
+    </w:p>
+    <w:p>
+      <w:pPr>
+        <w:pStyle w:val="ListParagraph"/>
+        <w:numPr>
+          <w:ilvl w:val="0"/>
+          <w:numId w:val="6"/>
+        </w:numPr>
+      </w:pPr>
+      <w:r>
+        <w:t>Time</w:t>
+      </w:r>
+    </w:p>
+    <w:p>
+      <w:pPr>
+        <w:pStyle w:val="ListParagraph"/>
+        <w:numPr>
+          <w:ilvl w:val="0"/>
+          <w:numId w:val="6"/>
+        </w:numPr>
+      </w:pPr>
+      <w:r>
+        <w:t>Log (text)</w:t>
+      </w:r>
+    </w:p>
+    <w:p>
+      <w:r>
+        <w:t>Warning table</w:t>
+      </w:r>
+    </w:p>
+    <w:p>
+      <w:pPr>
+        <w:pStyle w:val="ListParagraph"/>
+        <w:numPr>
+          <w:ilvl w:val="0"/>
+          <w:numId w:val="7"/>
+        </w:numPr>
+      </w:pPr>
+      <w:r>
+        <w:t>Date</w:t>
+      </w:r>
+    </w:p>
+    <w:p>
+      <w:pPr>
+        <w:pStyle w:val="ListParagraph"/>
+        <w:numPr>
+          <w:ilvl w:val="0"/>
+          <w:numId w:val="7"/>
+        </w:numPr>
+      </w:pPr>
+      <w:r>
+        <w:t>Time</w:t>
+      </w:r>
+    </w:p>
+    <w:p>
+      <w:pPr>
+        <w:pStyle w:val="ListParagraph"/>
+        <w:numPr>
+          <w:ilvl w:val="0"/>
+          <w:numId w:val="7"/>
+        </w:numPr>
+      </w:pPr>
       <w:r>
         <w:lastRenderedPageBreak/>
-        <w:t>Measurement Type Table</w:t>
-      </w:r>
-    </w:p>
-    <w:p>
-      <w:pPr>
-        <w:pStyle w:val="ListParagraph"/>
-        <w:numPr>
-          <w:ilvl w:val="0"/>
-          <w:numId w:val="5"/>
-        </w:numPr>
-      </w:pPr>
-      <w:r>
-        <w:t>Measurement type</w:t>
-      </w:r>
-    </w:p>
-    <w:p>
-      <w:pPr>
-        <w:pStyle w:val="ListParagraph"/>
-        <w:numPr>
-          <w:ilvl w:val="0"/>
-          <w:numId w:val="5"/>
-        </w:numPr>
-      </w:pPr>
-      <w:r>
-        <w:t>Measurement Description</w:t>
-      </w:r>
-    </w:p>
-    <w:p>
-      <w:pPr>
-        <w:pStyle w:val="ListParagraph"/>
-        <w:numPr>
-          <w:ilvl w:val="0"/>
-          <w:numId w:val="5"/>
-        </w:numPr>
-      </w:pPr>
-      <w:r>
-        <w:t>Instruments involved in measurement</w:t>
-      </w:r>
-    </w:p>
-    <w:p>
-      <w:pPr>
-        <w:pStyle w:val="ListParagraph"/>
-        <w:numPr>
-          <w:ilvl w:val="0"/>
-          <w:numId w:val="5"/>
-        </w:numPr>
-      </w:pPr>
-      <w:r>
-        <w:t>Measurement data table name</w:t>
-      </w:r>
-    </w:p>
-    <w:p>
-      <w:r>
-        <w:t xml:space="preserve">Measurement </w:t>
-      </w:r>
-      <w:r>
-        <w:t>data table</w:t>
-      </w:r>
-      <w:r>
-        <w:t xml:space="preserve"> – different table for each specific measurement type</w:t>
-      </w:r>
-    </w:p>
-    <w:p>
-      <w:pPr>
-        <w:pStyle w:val="ListParagraph"/>
-        <w:numPr>
-          <w:ilvl w:val="0"/>
-          <w:numId w:val="1"/>
-        </w:numPr>
-      </w:pPr>
-      <w:r>
-        <w:t>Measurement no.</w:t>
-      </w:r>
-    </w:p>
-    <w:p>
-      <w:pPr>
-        <w:pStyle w:val="ListParagraph"/>
-        <w:numPr>
-          <w:ilvl w:val="0"/>
-          <w:numId w:val="1"/>
-        </w:numPr>
-      </w:pPr>
-      <w:r>
-        <w:t>Measurement no. sub</w:t>
-      </w:r>
-    </w:p>
-    <w:p>
-      <w:pPr>
-        <w:pStyle w:val="ListParagraph"/>
-        <w:numPr>
-          <w:ilvl w:val="0"/>
-          <w:numId w:val="1"/>
-        </w:numPr>
-      </w:pPr>
-      <w:r>
-        <w:t>Date</w:t>
-      </w:r>
-    </w:p>
-    <w:p>
-      <w:pPr>
-        <w:pStyle w:val="ListParagraph"/>
-        <w:numPr>
-          <w:ilvl w:val="0"/>
-          <w:numId w:val="1"/>
-        </w:numPr>
-      </w:pPr>
-      <w:r>
-        <w:t>Time</w:t>
-      </w:r>
-    </w:p>
-    <w:p>
-      <w:pPr>
-        <w:pStyle w:val="ListParagraph"/>
-        <w:numPr>
-          <w:ilvl w:val="0"/>
-          <w:numId w:val="1"/>
-        </w:numPr>
-      </w:pPr>
-      <w:r>
-        <w:t>X coordinate of pixel in image</w:t>
-      </w:r>
-    </w:p>
-    <w:p>
-      <w:pPr>
-        <w:pStyle w:val="ListParagraph"/>
-        <w:numPr>
-          <w:ilvl w:val="0"/>
-          <w:numId w:val="1"/>
-        </w:numPr>
-      </w:pPr>
-      <w:r>
-        <w:t>Y coordinate of pixel in image</w:t>
-      </w:r>
-    </w:p>
-    <w:p>
-      <w:pPr>
-        <w:pStyle w:val="ListParagraph"/>
-        <w:numPr>
-          <w:ilvl w:val="0"/>
-          <w:numId w:val="1"/>
-        </w:numPr>
-      </w:pPr>
-      <w:r>
-        <w:t>Y measurement array</w:t>
-      </w:r>
-    </w:p>
-    <w:p>
-      <w:pPr>
-        <w:pStyle w:val="ListParagraph"/>
-        <w:numPr>
-          <w:ilvl w:val="0"/>
-          <w:numId w:val="1"/>
-        </w:numPr>
-      </w:pPr>
-      <w:r>
-        <w:t>CCD</w:t>
-      </w:r>
-      <w:r>
-        <w:t xml:space="preserve"> image data</w:t>
-      </w:r>
-    </w:p>
-    <w:p>
-      <w:r>
-        <w:t>Objective table</w:t>
-      </w:r>
-    </w:p>
-    <w:p>
-      <w:pPr>
-        <w:pStyle w:val="ListParagraph"/>
-        <w:numPr>
-          <w:ilvl w:val="0"/>
-          <w:numId w:val="3"/>
-        </w:numPr>
-      </w:pPr>
-      <w:r>
-        <w:t>Objective Index</w:t>
-      </w:r>
-    </w:p>
-    <w:p>
-      <w:pPr>
-        <w:pStyle w:val="ListParagraph"/>
-        <w:numPr>
-          <w:ilvl w:val="0"/>
-          <w:numId w:val="3"/>
-        </w:numPr>
-      </w:pPr>
-      <w:r>
-        <w:t>Magnification</w:t>
-      </w:r>
-    </w:p>
-    <w:p>
-      <w:pPr>
-        <w:pStyle w:val="ListParagraph"/>
-        <w:numPr>
-          <w:ilvl w:val="0"/>
-          <w:numId w:val="3"/>
-        </w:numPr>
-      </w:pPr>
-      <w:r>
-        <w:t>Length Calibration microns/pixel</w:t>
-      </w:r>
-    </w:p>
-    <w:p>
-      <w:pPr>
-        <w:pStyle w:val="ListParagraph"/>
-        <w:numPr>
-          <w:ilvl w:val="0"/>
-          <w:numId w:val="3"/>
-        </w:numPr>
-      </w:pPr>
-      <w:r>
-        <w:t>Manufacturer</w:t>
-      </w:r>
-    </w:p>
-    <w:p>
-      <w:pPr>
-        <w:pStyle w:val="ListParagraph"/>
-        <w:numPr>
-          <w:ilvl w:val="0"/>
-          <w:numId w:val="3"/>
-        </w:numPr>
-      </w:pPr>
-      <w:r>
-        <w:t>Working distance</w:t>
-      </w:r>
-    </w:p>
-    <w:p>
-      <w:r>
-        <w:t xml:space="preserve">User table </w:t>
-      </w:r>
-    </w:p>
-    <w:p>
-      <w:pPr>
-        <w:pStyle w:val="ListParagraph"/>
-        <w:numPr>
-          <w:ilvl w:val="0"/>
-          <w:numId w:val="4"/>
-        </w:numPr>
-      </w:pPr>
-      <w:r>
-        <w:t>User Name</w:t>
-      </w:r>
-    </w:p>
-    <w:p>
-      <w:pPr>
-        <w:pStyle w:val="ListParagraph"/>
-        <w:numPr>
-          <w:ilvl w:val="0"/>
-          <w:numId w:val="4"/>
-        </w:numPr>
-      </w:pPr>
-      <w:r>
-        <w:t>User Surname</w:t>
-      </w:r>
-    </w:p>
-    <w:p>
-      <w:pPr>
-        <w:pStyle w:val="ListParagraph"/>
-        <w:numPr>
-          <w:ilvl w:val="0"/>
-          <w:numId w:val="4"/>
-        </w:numPr>
-      </w:pPr>
-      <w:r>
-        <w:t>Password</w:t>
-      </w:r>
-    </w:p>
-    <w:p>
-      <w:pPr>
-        <w:pStyle w:val="ListParagraph"/>
-        <w:numPr>
-          <w:ilvl w:val="0"/>
-          <w:numId w:val="4"/>
-        </w:numPr>
-      </w:pPr>
-      <w:r>
-        <w:t xml:space="preserve">Title </w:t>
-      </w:r>
-      <w:proofErr w:type="spellStart"/>
-      <w:r>
-        <w:t>Ph.D</w:t>
-      </w:r>
-      <w:proofErr w:type="spellEnd"/>
-      <w:r>
-        <w:t>/</w:t>
-      </w:r>
-      <w:proofErr w:type="spellStart"/>
-      <w:r>
-        <w:t>M</w:t>
-      </w:r>
-      <w:r>
-        <w:t>.Sc</w:t>
-      </w:r>
-      <w:proofErr w:type="spellEnd"/>
-      <w:r>
-        <w:t>/</w:t>
-      </w:r>
-      <w:r>
-        <w:t>POST/Consultant/PI</w:t>
-      </w:r>
-    </w:p>
-    <w:p>
-      <w:pPr>
-        <w:pStyle w:val="ListParagraph"/>
-        <w:numPr>
-          <w:ilvl w:val="0"/>
-          <w:numId w:val="4"/>
-        </w:numPr>
-      </w:pPr>
-      <w:r>
-        <w:t xml:space="preserve">User’s </w:t>
-      </w:r>
-      <w:r>
-        <w:t>Picture</w:t>
-      </w:r>
-    </w:p>
-    <w:p>
-      <w:pPr>
-        <w:pStyle w:val="ListParagraph"/>
-      </w:pPr>
-    </w:p>
-    <w:p>
-      <w:pPr>
-        <w:pStyle w:val="ListParagraph"/>
-        <w:numPr>
-          <w:ilvl w:val="0"/>
-          <w:numId w:val="4"/>
-        </w:numPr>
-      </w:pPr>
-      <w:r>
-        <w:t>Active Student?(</w:t>
-      </w:r>
-      <w:proofErr w:type="spellStart"/>
-      <w:r>
-        <w:t>Bool</w:t>
-      </w:r>
-      <w:proofErr w:type="spellEnd"/>
-      <w:r>
-        <w:t>)</w:t>
-      </w:r>
-    </w:p>
-    <w:p>
-      <w:pPr>
-        <w:pStyle w:val="ListParagraph"/>
-      </w:pPr>
-    </w:p>
-    <w:p>
-      <w:r>
-        <w:t>Log table</w:t>
-      </w:r>
-    </w:p>
-    <w:p>
-      <w:pPr>
-        <w:pStyle w:val="ListParagraph"/>
-        <w:numPr>
-          <w:ilvl w:val="0"/>
-          <w:numId w:val="6"/>
-        </w:numPr>
-      </w:pPr>
-      <w:r>
-        <w:t>Measurement No.</w:t>
-      </w:r>
-    </w:p>
-    <w:p>
-      <w:pPr>
-        <w:pStyle w:val="ListParagraph"/>
-        <w:numPr>
-          <w:ilvl w:val="0"/>
-          <w:numId w:val="6"/>
-        </w:numPr>
-      </w:pPr>
-      <w:r>
-        <w:t>Date</w:t>
-      </w:r>
-    </w:p>
-    <w:p>
-      <w:pPr>
-        <w:pStyle w:val="ListParagraph"/>
-        <w:numPr>
-          <w:ilvl w:val="0"/>
-          <w:numId w:val="6"/>
-        </w:numPr>
-      </w:pPr>
-      <w:r>
-        <w:t>Time</w:t>
-      </w:r>
-    </w:p>
-    <w:p>
-      <w:pPr>
-        <w:pStyle w:val="ListParagraph"/>
-        <w:numPr>
-          <w:ilvl w:val="0"/>
-          <w:numId w:val="6"/>
-        </w:numPr>
-      </w:pPr>
-      <w:r>
-        <w:t>Log (text)</w:t>
-      </w:r>
-    </w:p>
-    <w:p>
-      <w:r>
-        <w:t>Warning table</w:t>
-      </w:r>
-    </w:p>
-    <w:p>
-      <w:pPr>
-        <w:pStyle w:val="ListParagraph"/>
-        <w:numPr>
-          <w:ilvl w:val="0"/>
-          <w:numId w:val="7"/>
-        </w:numPr>
-      </w:pPr>
-      <w:r>
-        <w:t>Date</w:t>
-      </w:r>
-    </w:p>
-    <w:p>
-      <w:pPr>
-        <w:pStyle w:val="ListParagraph"/>
-        <w:numPr>
-          <w:ilvl w:val="0"/>
-          <w:numId w:val="7"/>
-        </w:numPr>
-      </w:pPr>
-      <w:r>
-        <w:t>Time</w:t>
-      </w:r>
-    </w:p>
-    <w:p>
-      <w:pPr>
-        <w:pStyle w:val="ListParagraph"/>
-        <w:numPr>
-          <w:ilvl w:val="0"/>
-          <w:numId w:val="7"/>
-        </w:numPr>
-      </w:pPr>
-      <w:r>
         <w:t>Warning (text)</w:t>
       </w:r>
     </w:p>
     <w:p>
       <w:r>
-        <w:lastRenderedPageBreak/>
         <w:t>Material Table</w:t>
       </w:r>
     </w:p>
@@ -2268,6 +2278,7 @@
   <w:style w:type="character" w:default="1" w:styleId="DefaultParagraphFont">
     <w:name w:val="Default Paragraph Font"/>
     <w:uiPriority w:val="1"/>
+    <w:semiHidden/>
     <w:unhideWhenUsed/>
   </w:style>
   <w:style w:type="table" w:default="1" w:styleId="TableNormal">

</xml_diff>

<commit_message>
redesigned Map Script UI
</commit_message>
<xml_diff>
--- a/Measurement Database column data.docx
+++ b/Measurement Database column data.docx
@@ -7,7 +7,7 @@
         <w:t xml:space="preserve"> Measurement </w:t>
       </w:r>
       <w:r>
-        <w:t>setup</w:t>
+        <w:t>Setup</w:t>
       </w:r>
       <w:r>
         <w:t xml:space="preserve"> table</w:t>
@@ -34,6 +34,30 @@
         </w:numPr>
       </w:pPr>
       <w:r>
+        <w:t>Measurement title</w:t>
+      </w:r>
+    </w:p>
+    <w:p>
+      <w:pPr>
+        <w:pStyle w:val="ListParagraph"/>
+        <w:numPr>
+          <w:ilvl w:val="0"/>
+          <w:numId w:val="2"/>
+        </w:numPr>
+      </w:pPr>
+      <w:r>
+        <w:t>Measurement Comments</w:t>
+      </w:r>
+    </w:p>
+    <w:p>
+      <w:pPr>
+        <w:pStyle w:val="ListParagraph"/>
+        <w:numPr>
+          <w:ilvl w:val="0"/>
+          <w:numId w:val="2"/>
+        </w:numPr>
+      </w:pPr>
+      <w:r>
         <w:t>User name</w:t>
       </w:r>
     </w:p>
@@ -82,30 +106,6 @@
         </w:numPr>
       </w:pPr>
       <w:r>
-        <w:t>Rotation angle of camera relative to stage</w:t>
-      </w:r>
-    </w:p>
-    <w:p>
-      <w:pPr>
-        <w:pStyle w:val="ListParagraph"/>
-        <w:numPr>
-          <w:ilvl w:val="0"/>
-          <w:numId w:val="2"/>
-        </w:numPr>
-      </w:pPr>
-      <w:r>
-        <w:t>Horiba measurement parameters (i.e. accumulation, exposure time)</w:t>
-      </w:r>
-    </w:p>
-    <w:p>
-      <w:pPr>
-        <w:pStyle w:val="ListParagraph"/>
-        <w:numPr>
-          <w:ilvl w:val="0"/>
-          <w:numId w:val="2"/>
-        </w:numPr>
-      </w:pPr>
-      <w:r>
         <w:t>Image from Microscope</w:t>
       </w:r>
     </w:p>
@@ -141,22 +141,8 @@
           <w:numId w:val="2"/>
         </w:numPr>
       </w:pPr>
-      <w:bookmarkStart w:id="0" w:name="_GoBack"/>
       <w:r>
         <w:t>X axis array</w:t>
-      </w:r>
-    </w:p>
-    <w:bookmarkEnd w:id="0"/>
-    <w:p>
-      <w:pPr>
-        <w:pStyle w:val="ListParagraph"/>
-        <w:numPr>
-          <w:ilvl w:val="0"/>
-          <w:numId w:val="2"/>
-        </w:numPr>
-      </w:pPr>
-      <w:r>
-        <w:t>Comments</w:t>
       </w:r>
     </w:p>
     <w:p>
@@ -327,22 +313,6 @@
         </w:numPr>
       </w:pPr>
       <w:r>
-        <w:t>#Delay time (s)=</w:t>
-      </w:r>
-      <w:r>
-        <w:tab/>
-        <w:t>0</w:t>
-      </w:r>
-    </w:p>
-    <w:p>
-      <w:pPr>
-        <w:pStyle w:val="ListParagraph"/>
-        <w:numPr>
-          <w:ilvl w:val="0"/>
-          <w:numId w:val="2"/>
-        </w:numPr>
-      </w:pPr>
-      <w:r>
         <w:t>#Binning=</w:t>
       </w:r>
       <w:r>
@@ -563,90 +533,191 @@
       </w:r>
     </w:p>
     <w:p>
-      <w:pPr>
-        <w:pStyle w:val="ListParagraph"/>
-        <w:numPr>
-          <w:ilvl w:val="0"/>
-          <w:numId w:val="2"/>
-        </w:numPr>
-      </w:pPr>
-      <w:r>
-        <w:t>#Project=</w:t>
-      </w:r>
-      <w:r>
-        <w:tab/>
-        <w:t>A</w:t>
-      </w:r>
-    </w:p>
-    <w:p>
-      <w:pPr>
-        <w:pStyle w:val="ListParagraph"/>
-        <w:numPr>
-          <w:ilvl w:val="0"/>
-          <w:numId w:val="2"/>
-        </w:numPr>
-      </w:pPr>
-      <w:r>
-        <w:t>#Sample=</w:t>
-      </w:r>
-      <w:r>
-        <w:tab/>
-        <w:t>B</w:t>
-      </w:r>
-    </w:p>
-    <w:p>
-      <w:pPr>
-        <w:pStyle w:val="ListParagraph"/>
-        <w:numPr>
-          <w:ilvl w:val="0"/>
-          <w:numId w:val="2"/>
-        </w:numPr>
-      </w:pPr>
-      <w:r>
-        <w:t>#Site=</w:t>
-      </w:r>
-      <w:r>
-        <w:tab/>
-        <w:t>C</w:t>
-      </w:r>
-    </w:p>
-    <w:p>
-      <w:pPr>
-        <w:pStyle w:val="ListParagraph"/>
-        <w:numPr>
-          <w:ilvl w:val="0"/>
-          <w:numId w:val="2"/>
-        </w:numPr>
-      </w:pPr>
-      <w:r>
-        <w:t>#Title=</w:t>
-      </w:r>
-      <w:r>
-        <w:tab/>
-        <w:t>___2017_10_01_2_1 s_600 gr_mm_1</w:t>
-      </w:r>
-    </w:p>
-    <w:p>
-      <w:pPr>
-        <w:pStyle w:val="ListParagraph"/>
-        <w:numPr>
-          <w:ilvl w:val="0"/>
-          <w:numId w:val="2"/>
-        </w:numPr>
-      </w:pPr>
-      <w:r>
-        <w:t>#Remark=</w:t>
-      </w:r>
-      <w:r>
-        <w:tab/>
-      </w:r>
-    </w:p>
-    <w:p>
-      <w:pPr>
-        <w:pStyle w:val="ListParagraph"/>
-        <w:numPr>
-          <w:ilvl w:val="0"/>
-          <w:numId w:val="2"/>
+      <w:bookmarkStart w:id="0" w:name="_GoBack"/>
+      <w:bookmarkEnd w:id="0"/>
+    </w:p>
+    <w:p>
+      <w:r>
+        <w:t>Measurement Type Table</w:t>
+      </w:r>
+    </w:p>
+    <w:p>
+      <w:pPr>
+        <w:pStyle w:val="ListParagraph"/>
+        <w:numPr>
+          <w:ilvl w:val="0"/>
+          <w:numId w:val="5"/>
+        </w:numPr>
+      </w:pPr>
+      <w:r>
+        <w:t>Measurement type</w:t>
+      </w:r>
+    </w:p>
+    <w:p>
+      <w:pPr>
+        <w:pStyle w:val="ListParagraph"/>
+        <w:numPr>
+          <w:ilvl w:val="0"/>
+          <w:numId w:val="5"/>
+        </w:numPr>
+      </w:pPr>
+      <w:r>
+        <w:t>Measurement Description</w:t>
+      </w:r>
+    </w:p>
+    <w:p>
+      <w:pPr>
+        <w:pStyle w:val="ListParagraph"/>
+        <w:numPr>
+          <w:ilvl w:val="0"/>
+          <w:numId w:val="5"/>
+        </w:numPr>
+      </w:pPr>
+      <w:r>
+        <w:t>Instruments involved in measurement</w:t>
+      </w:r>
+    </w:p>
+    <w:p>
+      <w:pPr>
+        <w:pStyle w:val="ListParagraph"/>
+        <w:numPr>
+          <w:ilvl w:val="0"/>
+          <w:numId w:val="5"/>
+        </w:numPr>
+      </w:pPr>
+      <w:r>
+        <w:t>Measurement data table name</w:t>
+      </w:r>
+    </w:p>
+    <w:p>
+      <w:r>
+        <w:t xml:space="preserve">Measurement </w:t>
+      </w:r>
+      <w:r>
+        <w:t>data table</w:t>
+      </w:r>
+      <w:r>
+        <w:t xml:space="preserve"> – different table for each specific measurement type</w:t>
+      </w:r>
+    </w:p>
+    <w:p>
+      <w:pPr>
+        <w:pStyle w:val="ListParagraph"/>
+        <w:numPr>
+          <w:ilvl w:val="0"/>
+          <w:numId w:val="1"/>
+        </w:numPr>
+      </w:pPr>
+      <w:r>
+        <w:lastRenderedPageBreak/>
+        <w:t>Measurement no.</w:t>
+      </w:r>
+    </w:p>
+    <w:p>
+      <w:pPr>
+        <w:pStyle w:val="ListParagraph"/>
+        <w:numPr>
+          <w:ilvl w:val="0"/>
+          <w:numId w:val="1"/>
+        </w:numPr>
+      </w:pPr>
+      <w:r>
+        <w:t>Measurement no. sub</w:t>
+      </w:r>
+    </w:p>
+    <w:p>
+      <w:pPr>
+        <w:pStyle w:val="ListParagraph"/>
+        <w:numPr>
+          <w:ilvl w:val="0"/>
+          <w:numId w:val="1"/>
+        </w:numPr>
+      </w:pPr>
+      <w:r>
+        <w:t>Date</w:t>
+      </w:r>
+    </w:p>
+    <w:p>
+      <w:pPr>
+        <w:pStyle w:val="ListParagraph"/>
+        <w:numPr>
+          <w:ilvl w:val="0"/>
+          <w:numId w:val="1"/>
+        </w:numPr>
+      </w:pPr>
+      <w:r>
+        <w:t>Time</w:t>
+      </w:r>
+    </w:p>
+    <w:p>
+      <w:pPr>
+        <w:pStyle w:val="ListParagraph"/>
+        <w:numPr>
+          <w:ilvl w:val="0"/>
+          <w:numId w:val="1"/>
+        </w:numPr>
+      </w:pPr>
+      <w:r>
+        <w:t>X coordinate of pixel in image</w:t>
+      </w:r>
+    </w:p>
+    <w:p>
+      <w:pPr>
+        <w:pStyle w:val="ListParagraph"/>
+        <w:numPr>
+          <w:ilvl w:val="0"/>
+          <w:numId w:val="1"/>
+        </w:numPr>
+      </w:pPr>
+      <w:r>
+        <w:t>Y coordinate of pixel in image</w:t>
+      </w:r>
+    </w:p>
+    <w:p>
+      <w:pPr>
+        <w:pStyle w:val="ListParagraph"/>
+        <w:numPr>
+          <w:ilvl w:val="0"/>
+          <w:numId w:val="1"/>
+        </w:numPr>
+      </w:pPr>
+      <w:r>
+        <w:t>X coordinate in stage coordinate(microns)</w:t>
+      </w:r>
+    </w:p>
+    <w:p>
+      <w:pPr>
+        <w:pStyle w:val="ListParagraph"/>
+        <w:numPr>
+          <w:ilvl w:val="0"/>
+          <w:numId w:val="1"/>
+        </w:numPr>
+      </w:pPr>
+      <w:r>
+        <w:t>Y</w:t>
+      </w:r>
+      <w:r>
+        <w:t xml:space="preserve"> coordinate in stage coordinate(microns)</w:t>
+      </w:r>
+    </w:p>
+    <w:p>
+      <w:pPr>
+        <w:pStyle w:val="ListParagraph"/>
+        <w:numPr>
+          <w:ilvl w:val="0"/>
+          <w:numId w:val="1"/>
+        </w:numPr>
+      </w:pPr>
+      <w:r>
+        <w:t>Y measurement array</w:t>
+      </w:r>
+    </w:p>
+    <w:p>
+      <w:pPr>
+        <w:pStyle w:val="ListParagraph"/>
+        <w:numPr>
+          <w:ilvl w:val="0"/>
+          <w:numId w:val="1"/>
         </w:numPr>
       </w:pPr>
       <w:r>
@@ -657,101 +728,214 @@
         <w:t>01.10.2017 10:39:49</w:t>
       </w:r>
     </w:p>
-    <w:p/>
-    <w:p>
-      <w:r>
-        <w:t>Measurement Type Table</w:t>
-      </w:r>
-    </w:p>
-    <w:p>
-      <w:pPr>
-        <w:pStyle w:val="ListParagraph"/>
-        <w:numPr>
-          <w:ilvl w:val="0"/>
-          <w:numId w:val="5"/>
-        </w:numPr>
-      </w:pPr>
-      <w:r>
-        <w:t>Measurement type</w:t>
-      </w:r>
-    </w:p>
-    <w:p>
-      <w:pPr>
-        <w:pStyle w:val="ListParagraph"/>
-        <w:numPr>
-          <w:ilvl w:val="0"/>
-          <w:numId w:val="5"/>
-        </w:numPr>
-      </w:pPr>
-      <w:r>
-        <w:t>Measurement Description</w:t>
-      </w:r>
-    </w:p>
-    <w:p>
-      <w:pPr>
-        <w:pStyle w:val="ListParagraph"/>
-        <w:numPr>
-          <w:ilvl w:val="0"/>
-          <w:numId w:val="5"/>
-        </w:numPr>
-      </w:pPr>
-      <w:r>
-        <w:t>Instruments involved in measurement</w:t>
-      </w:r>
-    </w:p>
-    <w:p>
-      <w:pPr>
-        <w:pStyle w:val="ListParagraph"/>
-        <w:numPr>
-          <w:ilvl w:val="0"/>
-          <w:numId w:val="5"/>
-        </w:numPr>
-      </w:pPr>
-      <w:r>
-        <w:t>Measurement data table name</w:t>
-      </w:r>
-    </w:p>
-    <w:p>
-      <w:r>
-        <w:t xml:space="preserve">Measurement </w:t>
-      </w:r>
-      <w:r>
-        <w:t>data table</w:t>
-      </w:r>
-      <w:r>
-        <w:t xml:space="preserve"> – different table for each specific measurement type</w:t>
-      </w:r>
-    </w:p>
-    <w:p>
-      <w:pPr>
-        <w:pStyle w:val="ListParagraph"/>
-        <w:numPr>
-          <w:ilvl w:val="0"/>
-          <w:numId w:val="1"/>
-        </w:numPr>
-      </w:pPr>
-      <w:r>
-        <w:t>Measurement no.</w:t>
-      </w:r>
-    </w:p>
-    <w:p>
-      <w:pPr>
-        <w:pStyle w:val="ListParagraph"/>
-        <w:numPr>
-          <w:ilvl w:val="0"/>
-          <w:numId w:val="1"/>
-        </w:numPr>
-      </w:pPr>
-      <w:r>
-        <w:t>Measurement no. sub</w:t>
-      </w:r>
-    </w:p>
-    <w:p>
-      <w:pPr>
-        <w:pStyle w:val="ListParagraph"/>
-        <w:numPr>
-          <w:ilvl w:val="0"/>
-          <w:numId w:val="1"/>
+    <w:p>
+      <w:r>
+        <w:t>Objective table</w:t>
+      </w:r>
+    </w:p>
+    <w:p>
+      <w:pPr>
+        <w:pStyle w:val="ListParagraph"/>
+        <w:numPr>
+          <w:ilvl w:val="0"/>
+          <w:numId w:val="3"/>
+        </w:numPr>
+      </w:pPr>
+      <w:r>
+        <w:t>Objective Index</w:t>
+      </w:r>
+    </w:p>
+    <w:p>
+      <w:pPr>
+        <w:pStyle w:val="ListParagraph"/>
+        <w:numPr>
+          <w:ilvl w:val="0"/>
+          <w:numId w:val="3"/>
+        </w:numPr>
+      </w:pPr>
+      <w:r>
+        <w:t>Magnification</w:t>
+      </w:r>
+    </w:p>
+    <w:p>
+      <w:pPr>
+        <w:pStyle w:val="ListParagraph"/>
+        <w:numPr>
+          <w:ilvl w:val="0"/>
+          <w:numId w:val="3"/>
+        </w:numPr>
+      </w:pPr>
+      <w:r>
+        <w:t>Length Calibration microns/pixel</w:t>
+      </w:r>
+    </w:p>
+    <w:p>
+      <w:pPr>
+        <w:pStyle w:val="ListParagraph"/>
+        <w:numPr>
+          <w:ilvl w:val="0"/>
+          <w:numId w:val="3"/>
+        </w:numPr>
+      </w:pPr>
+      <w:r>
+        <w:t>Manufacturer</w:t>
+      </w:r>
+    </w:p>
+    <w:p>
+      <w:pPr>
+        <w:pStyle w:val="ListParagraph"/>
+        <w:numPr>
+          <w:ilvl w:val="0"/>
+          <w:numId w:val="3"/>
+        </w:numPr>
+      </w:pPr>
+      <w:r>
+        <w:t>Working distance</w:t>
+      </w:r>
+    </w:p>
+    <w:p>
+      <w:r>
+        <w:t xml:space="preserve">User table </w:t>
+      </w:r>
+    </w:p>
+    <w:p>
+      <w:pPr>
+        <w:pStyle w:val="ListParagraph"/>
+        <w:numPr>
+          <w:ilvl w:val="0"/>
+          <w:numId w:val="4"/>
+        </w:numPr>
+      </w:pPr>
+      <w:r>
+        <w:t>User Name</w:t>
+      </w:r>
+    </w:p>
+    <w:p>
+      <w:pPr>
+        <w:pStyle w:val="ListParagraph"/>
+        <w:numPr>
+          <w:ilvl w:val="0"/>
+          <w:numId w:val="4"/>
+        </w:numPr>
+      </w:pPr>
+      <w:r>
+        <w:t>User Surname</w:t>
+      </w:r>
+    </w:p>
+    <w:p>
+      <w:pPr>
+        <w:pStyle w:val="ListParagraph"/>
+        <w:numPr>
+          <w:ilvl w:val="0"/>
+          <w:numId w:val="4"/>
+        </w:numPr>
+      </w:pPr>
+      <w:r>
+        <w:t>Password</w:t>
+      </w:r>
+    </w:p>
+    <w:p>
+      <w:pPr>
+        <w:pStyle w:val="ListParagraph"/>
+        <w:numPr>
+          <w:ilvl w:val="0"/>
+          <w:numId w:val="4"/>
+        </w:numPr>
+      </w:pPr>
+      <w:r>
+        <w:t xml:space="preserve">Title </w:t>
+      </w:r>
+      <w:proofErr w:type="spellStart"/>
+      <w:r>
+        <w:t>Ph.D</w:t>
+      </w:r>
+      <w:proofErr w:type="spellEnd"/>
+      <w:r>
+        <w:t>/</w:t>
+      </w:r>
+      <w:proofErr w:type="spellStart"/>
+      <w:r>
+        <w:t>M</w:t>
+      </w:r>
+      <w:r>
+        <w:t>.Sc</w:t>
+      </w:r>
+      <w:proofErr w:type="spellEnd"/>
+      <w:r>
+        <w:t>/</w:t>
+      </w:r>
+      <w:r>
+        <w:t>POST/Consultant/PI</w:t>
+      </w:r>
+    </w:p>
+    <w:p>
+      <w:pPr>
+        <w:pStyle w:val="ListParagraph"/>
+        <w:numPr>
+          <w:ilvl w:val="0"/>
+          <w:numId w:val="4"/>
+        </w:numPr>
+      </w:pPr>
+      <w:r>
+        <w:t xml:space="preserve">User’s </w:t>
+      </w:r>
+      <w:r>
+        <w:t>Picture</w:t>
+      </w:r>
+    </w:p>
+    <w:p>
+      <w:pPr>
+        <w:pStyle w:val="ListParagraph"/>
+      </w:pPr>
+    </w:p>
+    <w:p>
+      <w:pPr>
+        <w:pStyle w:val="ListParagraph"/>
+        <w:numPr>
+          <w:ilvl w:val="0"/>
+          <w:numId w:val="4"/>
+        </w:numPr>
+      </w:pPr>
+      <w:r>
+        <w:t>Active Student?(</w:t>
+      </w:r>
+      <w:proofErr w:type="spellStart"/>
+      <w:r>
+        <w:t>Bool</w:t>
+      </w:r>
+      <w:proofErr w:type="spellEnd"/>
+      <w:r>
+        <w:t>)</w:t>
+      </w:r>
+    </w:p>
+    <w:p>
+      <w:pPr>
+        <w:pStyle w:val="ListParagraph"/>
+      </w:pPr>
+    </w:p>
+    <w:p>
+      <w:r>
+        <w:t>Log table</w:t>
+      </w:r>
+    </w:p>
+    <w:p>
+      <w:pPr>
+        <w:pStyle w:val="ListParagraph"/>
+        <w:numPr>
+          <w:ilvl w:val="0"/>
+          <w:numId w:val="6"/>
+        </w:numPr>
+      </w:pPr>
+      <w:r>
+        <w:t>Measurement No.</w:t>
+      </w:r>
+    </w:p>
+    <w:p>
+      <w:pPr>
+        <w:pStyle w:val="ListParagraph"/>
+        <w:numPr>
+          <w:ilvl w:val="0"/>
+          <w:numId w:val="6"/>
         </w:numPr>
       </w:pPr>
       <w:r>
@@ -763,7 +947,7 @@
         <w:pStyle w:val="ListParagraph"/>
         <w:numPr>
           <w:ilvl w:val="0"/>
-          <w:numId w:val="1"/>
+          <w:numId w:val="6"/>
         </w:numPr>
       </w:pPr>
       <w:r>
@@ -775,260 +959,24 @@
         <w:pStyle w:val="ListParagraph"/>
         <w:numPr>
           <w:ilvl w:val="0"/>
-          <w:numId w:val="1"/>
-        </w:numPr>
-      </w:pPr>
-      <w:r>
-        <w:t>X coordinate of pixel in image</w:t>
-      </w:r>
-    </w:p>
-    <w:p>
-      <w:pPr>
-        <w:pStyle w:val="ListParagraph"/>
-        <w:numPr>
-          <w:ilvl w:val="0"/>
-          <w:numId w:val="1"/>
-        </w:numPr>
-      </w:pPr>
-      <w:r>
-        <w:t>Y coordinate of pixel in image</w:t>
-      </w:r>
-    </w:p>
-    <w:p>
-      <w:pPr>
-        <w:pStyle w:val="ListParagraph"/>
-        <w:numPr>
-          <w:ilvl w:val="0"/>
-          <w:numId w:val="1"/>
-        </w:numPr>
-      </w:pPr>
-      <w:r>
-        <w:t>Y measurement array</w:t>
-      </w:r>
-    </w:p>
-    <w:p>
-      <w:pPr>
-        <w:pStyle w:val="ListParagraph"/>
-        <w:numPr>
-          <w:ilvl w:val="0"/>
-          <w:numId w:val="1"/>
-        </w:numPr>
-      </w:pPr>
-      <w:r>
-        <w:t>CCD</w:t>
-      </w:r>
-      <w:r>
-        <w:t xml:space="preserve"> image data</w:t>
-      </w:r>
-    </w:p>
-    <w:p>
-      <w:r>
-        <w:t>Objective table</w:t>
-      </w:r>
-    </w:p>
-    <w:p>
-      <w:pPr>
-        <w:pStyle w:val="ListParagraph"/>
-        <w:numPr>
-          <w:ilvl w:val="0"/>
-          <w:numId w:val="3"/>
-        </w:numPr>
-      </w:pPr>
-      <w:r>
-        <w:t>Objective Index</w:t>
-      </w:r>
-    </w:p>
-    <w:p>
-      <w:pPr>
-        <w:pStyle w:val="ListParagraph"/>
-        <w:numPr>
-          <w:ilvl w:val="0"/>
-          <w:numId w:val="3"/>
-        </w:numPr>
-      </w:pPr>
-      <w:r>
-        <w:t>Magnification</w:t>
-      </w:r>
-    </w:p>
-    <w:p>
-      <w:pPr>
-        <w:pStyle w:val="ListParagraph"/>
-        <w:numPr>
-          <w:ilvl w:val="0"/>
-          <w:numId w:val="3"/>
-        </w:numPr>
-      </w:pPr>
-      <w:r>
-        <w:t>Length Calibration microns/pixel</w:t>
-      </w:r>
-    </w:p>
-    <w:p>
-      <w:pPr>
-        <w:pStyle w:val="ListParagraph"/>
-        <w:numPr>
-          <w:ilvl w:val="0"/>
-          <w:numId w:val="3"/>
-        </w:numPr>
-      </w:pPr>
-      <w:r>
-        <w:t>Manufacturer</w:t>
-      </w:r>
-    </w:p>
-    <w:p>
-      <w:pPr>
-        <w:pStyle w:val="ListParagraph"/>
-        <w:numPr>
-          <w:ilvl w:val="0"/>
-          <w:numId w:val="3"/>
-        </w:numPr>
-      </w:pPr>
-      <w:r>
-        <w:t>Working distance</w:t>
-      </w:r>
-    </w:p>
-    <w:p>
-      <w:r>
-        <w:t xml:space="preserve">User table </w:t>
-      </w:r>
-    </w:p>
-    <w:p>
-      <w:pPr>
-        <w:pStyle w:val="ListParagraph"/>
-        <w:numPr>
-          <w:ilvl w:val="0"/>
-          <w:numId w:val="4"/>
-        </w:numPr>
-      </w:pPr>
-      <w:r>
-        <w:t>User Name</w:t>
-      </w:r>
-    </w:p>
-    <w:p>
-      <w:pPr>
-        <w:pStyle w:val="ListParagraph"/>
-        <w:numPr>
-          <w:ilvl w:val="0"/>
-          <w:numId w:val="4"/>
-        </w:numPr>
-      </w:pPr>
-      <w:r>
-        <w:t>User Surname</w:t>
-      </w:r>
-    </w:p>
-    <w:p>
-      <w:pPr>
-        <w:pStyle w:val="ListParagraph"/>
-        <w:numPr>
-          <w:ilvl w:val="0"/>
-          <w:numId w:val="4"/>
-        </w:numPr>
-      </w:pPr>
-      <w:r>
-        <w:t>Password</w:t>
-      </w:r>
-    </w:p>
-    <w:p>
-      <w:pPr>
-        <w:pStyle w:val="ListParagraph"/>
-        <w:numPr>
-          <w:ilvl w:val="0"/>
-          <w:numId w:val="4"/>
-        </w:numPr>
-      </w:pPr>
-      <w:r>
-        <w:t xml:space="preserve">Title </w:t>
-      </w:r>
-      <w:proofErr w:type="spellStart"/>
-      <w:r>
-        <w:t>Ph.D</w:t>
-      </w:r>
-      <w:proofErr w:type="spellEnd"/>
-      <w:r>
-        <w:t>/</w:t>
-      </w:r>
-      <w:proofErr w:type="spellStart"/>
-      <w:r>
-        <w:t>M</w:t>
-      </w:r>
-      <w:r>
-        <w:t>.Sc</w:t>
-      </w:r>
-      <w:proofErr w:type="spellEnd"/>
-      <w:r>
-        <w:t>/</w:t>
-      </w:r>
-      <w:r>
-        <w:t>POST/Consultant/PI</w:t>
-      </w:r>
-    </w:p>
-    <w:p>
-      <w:pPr>
-        <w:pStyle w:val="ListParagraph"/>
-        <w:numPr>
-          <w:ilvl w:val="0"/>
-          <w:numId w:val="4"/>
-        </w:numPr>
-      </w:pPr>
-      <w:r>
-        <w:t xml:space="preserve">User’s </w:t>
-      </w:r>
-      <w:r>
-        <w:t>Picture</w:t>
-      </w:r>
-    </w:p>
-    <w:p>
-      <w:pPr>
-        <w:pStyle w:val="ListParagraph"/>
-      </w:pPr>
-    </w:p>
-    <w:p>
-      <w:pPr>
-        <w:pStyle w:val="ListParagraph"/>
-        <w:numPr>
-          <w:ilvl w:val="0"/>
-          <w:numId w:val="4"/>
-        </w:numPr>
-      </w:pPr>
-      <w:r>
-        <w:t>Active Student?(</w:t>
-      </w:r>
-      <w:proofErr w:type="spellStart"/>
-      <w:r>
-        <w:t>Bool</w:t>
-      </w:r>
-      <w:proofErr w:type="spellEnd"/>
-      <w:r>
-        <w:t>)</w:t>
-      </w:r>
-    </w:p>
-    <w:p>
-      <w:pPr>
-        <w:pStyle w:val="ListParagraph"/>
-      </w:pPr>
-    </w:p>
-    <w:p>
-      <w:r>
-        <w:t>Log table</w:t>
-      </w:r>
-    </w:p>
-    <w:p>
-      <w:pPr>
-        <w:pStyle w:val="ListParagraph"/>
-        <w:numPr>
-          <w:ilvl w:val="0"/>
           <w:numId w:val="6"/>
         </w:numPr>
       </w:pPr>
       <w:r>
-        <w:t>Measurement No.</w:t>
-      </w:r>
-    </w:p>
-    <w:p>
-      <w:pPr>
-        <w:pStyle w:val="ListParagraph"/>
-        <w:numPr>
-          <w:ilvl w:val="0"/>
-          <w:numId w:val="6"/>
+        <w:t>Log (text)</w:t>
+      </w:r>
+    </w:p>
+    <w:p>
+      <w:r>
+        <w:t>Warning table</w:t>
+      </w:r>
+    </w:p>
+    <w:p>
+      <w:pPr>
+        <w:pStyle w:val="ListParagraph"/>
+        <w:numPr>
+          <w:ilvl w:val="0"/>
+          <w:numId w:val="7"/>
         </w:numPr>
       </w:pPr>
       <w:r>
@@ -1040,7 +988,7 @@
         <w:pStyle w:val="ListParagraph"/>
         <w:numPr>
           <w:ilvl w:val="0"/>
-          <w:numId w:val="6"/>
+          <w:numId w:val="7"/>
         </w:numPr>
       </w:pPr>
       <w:r>
@@ -1052,52 +1000,10 @@
         <w:pStyle w:val="ListParagraph"/>
         <w:numPr>
           <w:ilvl w:val="0"/>
-          <w:numId w:val="6"/>
-        </w:numPr>
-      </w:pPr>
-      <w:r>
-        <w:t>Log (text)</w:t>
-      </w:r>
-    </w:p>
-    <w:p>
-      <w:r>
-        <w:t>Warning table</w:t>
-      </w:r>
-    </w:p>
-    <w:p>
-      <w:pPr>
-        <w:pStyle w:val="ListParagraph"/>
-        <w:numPr>
-          <w:ilvl w:val="0"/>
           <w:numId w:val="7"/>
         </w:numPr>
       </w:pPr>
       <w:r>
-        <w:t>Date</w:t>
-      </w:r>
-    </w:p>
-    <w:p>
-      <w:pPr>
-        <w:pStyle w:val="ListParagraph"/>
-        <w:numPr>
-          <w:ilvl w:val="0"/>
-          <w:numId w:val="7"/>
-        </w:numPr>
-      </w:pPr>
-      <w:r>
-        <w:t>Time</w:t>
-      </w:r>
-    </w:p>
-    <w:p>
-      <w:pPr>
-        <w:pStyle w:val="ListParagraph"/>
-        <w:numPr>
-          <w:ilvl w:val="0"/>
-          <w:numId w:val="7"/>
-        </w:numPr>
-      </w:pPr>
-      <w:r>
-        <w:lastRenderedPageBreak/>
         <w:t>Warning (text)</w:t>
       </w:r>
     </w:p>

</xml_diff>